<commit_message>
Chapter 3 (first draft)
-Some edits on chapter 2
-First draft of chapter 3
-Added 1 book to bibliography…
-…and a whole load of screenshots!
</commit_message>
<xml_diff>
--- a/jbono_MEMOIRE_02-Novel.docx
+++ b/jbono_MEMOIRE_02-Novel.docx
@@ -1383,7 +1383,43 @@
         <w:rPr>
           <w:lang w:val="fr-CH"/>
         </w:rPr>
-        <w:t>. Bien que le code Hays, en vigueur au moment de la production du film, ne se soucie plus de l’institution du mariage, ce changement informe l’entièreté du traitement de la relation entre les deux personnages dans le film. Les moments romantiques, rares dans le feuilleton</w:t>
+        <w:t xml:space="preserve">. </w:t>
+      </w:r>
+      <w:commentRangeStart w:id="0"/>
+      <w:r>
+        <w:rPr>
+          <w:highlight w:val="yellow"/>
+          <w:lang w:val="fr-CH"/>
+        </w:rPr>
+        <w:t xml:space="preserve">Bien que le code Hays, en vigueur au moment de la production du film, </w:t>
+      </w:r>
+      <w:bookmarkStart w:id="1" w:name="_GoBack"/>
+      <w:bookmarkEnd w:id="1"/>
+      <w:r>
+        <w:rPr>
+          <w:highlight w:val="yellow"/>
+          <w:lang w:val="fr-CH"/>
+        </w:rPr>
+        <w:t>ne se soucie plus de l’institution du mariage, ce changement informe l’entièreté du traitement de la relation entre les deux personnages dans le film.</w:t>
+      </w:r>
+      <w:r>
+        <w:rPr>
+          <w:lang w:val="fr-CH"/>
+        </w:rPr>
+        <w:t xml:space="preserve"> </w:t>
+      </w:r>
+      <w:commentRangeEnd w:id="0"/>
+      <w:r>
+        <w:rPr>
+          <w:rStyle w:val="CommentReference"/>
+        </w:rPr>
+        <w:commentReference w:id="0"/>
+      </w:r>
+      <w:r>
+        <w:rPr>
+          <w:lang w:val="fr-CH"/>
+        </w:rPr>
+        <w:t>Les moments romantiques, rares dans le feuilleton</w:t>
       </w:r>
       <w:r>
         <w:rPr>
@@ -1921,19 +1957,19 @@
         </w:rPr>
         <w:t xml:space="preserve">. Si il se peut que le narrateur soit absolument sincère dans sa description des événements, il est aussi envisageable que, à la manière des fondus au noir dans le film, </w:t>
       </w:r>
-      <w:commentRangeStart w:id="0"/>
+      <w:commentRangeStart w:id="2"/>
       <w:r>
         <w:rPr>
           <w:lang w:val="fr-CH"/>
         </w:rPr>
         <w:t>ces passages soient une façon de suggérer une relation sexuelle entre les deux protagonistes.</w:t>
       </w:r>
-      <w:commentRangeEnd w:id="0"/>
+      <w:commentRangeEnd w:id="2"/>
       <w:r>
         <w:rPr>
           <w:rStyle w:val="CommentReference"/>
         </w:rPr>
-        <w:commentReference w:id="0"/>
+        <w:commentReference w:id="2"/>
       </w:r>
     </w:p>
     <w:p>
@@ -2456,6 +2492,44 @@
     <w:p>
       <w:pPr>
         <w:pStyle w:val="Mmoire"/>
+      </w:pPr>
+      <w:r>
+        <w:lastRenderedPageBreak/>
+        <w:tab/>
+        <w:t xml:space="preserve">Dans ce chapitre, il a été question des origines littéraires de </w:t>
+      </w:r>
+      <w:r>
+        <w:rPr>
+          <w:i/>
+        </w:rPr>
+        <w:t>Invasion of the Body Snatchers</w:t>
+      </w:r>
+      <w:r>
+        <w:t xml:space="preserve">, tout d’abord du feuilleton en trois parties publié dans </w:t>
+      </w:r>
+      <w:r>
+        <w:rPr>
+          <w:i/>
+        </w:rPr>
+        <w:t xml:space="preserve">Collider’s </w:t>
+      </w:r>
+      <w:r>
+        <w:t xml:space="preserve">puis de la publication sous forme romanesque en 1955 et ses éditions ultérieures. Une lecture comparée entre les différents textes (feuilleton, film de Siegel et roman) a montré une certaine instabilité du texte original par rapport à son adaptation cinématographique, instabilité qui se manifeste dans le contexte de production du film mais également dans le déplacement genrée de l’œuvre en deçà de ses origines science-fictionnelles vers l’horreur. La lecture croisée a également permis de constater une certaine porosité entre le film et le roman, ce premier informant une partie des changements opérés par Finney lors du transfert de son œuvre sur un nouveau support. Finalement, un retour sur l’historique de publication du roman de Finney a permis de constater que les changements apportés au fil des éditions trouvent un certain écho dans la trajectoire de ses versions filmiques. Les constats formulés par ce chapitre permettent de dresser un premier bilan quant au rôle </w:t>
+      </w:r>
+      <w:r>
+        <w:t>du remake dans le processus de canonisation d’une œuvre filmique adaptée d’une source littéraire</w:t>
+      </w:r>
+      <w:r>
+        <w:footnoteReference w:id="104"/>
+      </w:r>
+      <w:r>
+        <w:t xml:space="preserve">, et de mesurer le rôle de l’instabilité de la source comme créatrice de </w:t>
+      </w:r>
+    </w:p>
+    <w:p>
+      <w:pPr>
+        <w:pStyle w:val="Mmoire"/>
+        <w:jc w:val="left"/>
         <w:sectPr>
           <w:headerReference w:type="even" r:id="rId10"/>
           <w:headerReference w:type="default" r:id="rId11"/>
@@ -2471,51 +2545,24 @@
         </w:sectPr>
       </w:pPr>
       <w:r>
-        <w:lastRenderedPageBreak/>
-        <w:tab/>
-        <w:t xml:space="preserve">Dans ce chapitre, il a été question des origines littéraires de </w:t>
-      </w:r>
-      <w:r>
-        <w:rPr>
-          <w:i/>
-        </w:rPr>
-        <w:t>Invasion of the Body Snatchers</w:t>
-      </w:r>
-      <w:r>
-        <w:t xml:space="preserve">, tout d’abord du feuilleton en trois parties publié dans </w:t>
-      </w:r>
-      <w:r>
-        <w:rPr>
-          <w:i/>
-        </w:rPr>
-        <w:t xml:space="preserve">Collider’s </w:t>
-      </w:r>
-      <w:r>
-        <w:t xml:space="preserve">puis de la publication sous forme romanesque en 1955 et ses éditions ultérieures. Une lecture comparée entre les différents textes (feuilleton, film de Siegel et roman) a montré une certaine instabilité du texte original par rapport à son adaptation cinématographique, instabilité qui se manifeste dans le contexte de production du film mais également dans le déplacement genrée de l’œuvre en deçà de ses origines science-fictionnelles vers l’horreur. La lecture croisée a également permis de constater une certaine porosité entre le film et le roman, ce premier informant une partie des changements opérés par Finney lors du transfert de son œuvre sur un nouveau support. Finalement, un retour sur l’historique de publication du roman de Finney a permis de constater que les changements apportés au fil des éditions trouvent un certain écho dans la trajectoire de ses versions filmiques. Les constats formulés par ce chapitre permettent de dresser un premier bilan quant au rôle du </w:t>
-      </w:r>
-      <w:r>
-        <w:rPr>
-          <w:i/>
-        </w:rPr>
-        <w:t>remake</w:t>
-      </w:r>
-      <w:r>
-        <w:t xml:space="preserve"> dans le processus de canonisation d’une œuvre filmique adaptée d’une source littéraire</w:t>
-      </w:r>
-      <w:bookmarkStart w:id="1" w:name="_GoBack"/>
-      <w:r>
-        <w:rPr>
-          <w:rStyle w:val="FootnoteReference"/>
-        </w:rPr>
-        <w:footnoteReference w:id="104"/>
-      </w:r>
-      <w:bookmarkEnd w:id="1"/>
-    </w:p>
-    <w:p>
-      <w:pPr>
-        <w:tabs>
-          <w:tab w:val="left" w:pos="7945"/>
-        </w:tabs>
+        <w:t>conditions favorables à</w:t>
+      </w:r>
+      <w:r>
+        <w:t xml:space="preserve"> la </w:t>
+      </w:r>
+      <w:r>
+        <w:t>sérialité</w:t>
+      </w:r>
+      <w:r>
+        <w:t>.</w:t>
+      </w:r>
+    </w:p>
+    <w:p>
+      <w:pPr>
+        <w:pStyle w:val="Mmoire"/>
+        <w:rPr>
+          <w:lang w:val="fr-CH"/>
+        </w:rPr>
       </w:pPr>
     </w:p>
     <w:sectPr>
@@ -2534,7 +2581,35 @@
 
 <file path=word/comments.xml><?xml version="1.0" encoding="utf-8"?>
 <w:comments xmlns:wpc="http://schemas.microsoft.com/office/word/2010/wordprocessingCanvas" xmlns:mo="http://schemas.microsoft.com/office/mac/office/2008/main" xmlns:mc="http://schemas.openxmlformats.org/markup-compatibility/2006" xmlns:mv="urn:schemas-microsoft-com:mac:vml" xmlns:o="urn:schemas-microsoft-com:office:office" xmlns:r="http://schemas.openxmlformats.org/officeDocument/2006/relationships" xmlns:m="http://schemas.openxmlformats.org/officeDocument/2006/math" xmlns:v="urn:schemas-microsoft-com:vml" xmlns:wp14="http://schemas.microsoft.com/office/word/2010/wordprocessingDrawing" xmlns:wp="http://schemas.openxmlformats.org/drawingml/2006/wordprocessingDrawing" xmlns:w10="urn:schemas-microsoft-com:office:word" xmlns:w="http://schemas.openxmlformats.org/wordprocessingml/2006/main" xmlns:w14="http://schemas.microsoft.com/office/word/2010/wordml" xmlns:w15="http://schemas.microsoft.com/office/word/2012/wordml" xmlns:wpg="http://schemas.microsoft.com/office/word/2010/wordprocessingGroup" xmlns:wpi="http://schemas.microsoft.com/office/word/2010/wordprocessingInk" xmlns:wne="http://schemas.microsoft.com/office/word/2006/wordml" xmlns:wps="http://schemas.microsoft.com/office/word/2010/wordprocessingShape" mc:Ignorable="w14 w15 wp14">
-  <w:comment w:id="0" w:author="Anas Sareen" w:date="2016-12-11T18:03:00Z" w:initials="AS">
+  <w:comment w:id="0" w:author="Julien Bono" w:date="2016-12-13T17:54:00Z" w:initials="JB">
+    <w:p>
+      <w:pPr>
+        <w:pStyle w:val="CommentText"/>
+        <w:rPr>
+          <w:lang w:val="en-GB"/>
+        </w:rPr>
+      </w:pPr>
+      <w:r>
+        <w:rPr>
+          <w:rStyle w:val="CommentReference"/>
+        </w:rPr>
+        <w:annotationRef/>
+      </w:r>
+      <w:r>
+        <w:rPr>
+          <w:lang w:val="en-GB"/>
+        </w:rPr>
+        <w:t xml:space="preserve">« B » rating from the league of decency for the divorce ! </w:t>
+      </w:r>
+      <w:r>
+        <w:rPr>
+          <w:lang w:val="en-GB"/>
+        </w:rPr>
+        <w:t>+ MPAA (voir Hoberman, Army of Phantoms)</w:t>
+      </w:r>
+    </w:p>
+  </w:comment>
+  <w:comment w:id="2" w:author="Anas Sareen" w:date="2016-12-11T18:03:00Z" w:initials="AS">
     <w:p>
       <w:pPr>
         <w:pStyle w:val="CommentText"/>
@@ -2561,6 +2636,7 @@
 
 <file path=word/commentsExtended.xml><?xml version="1.0" encoding="utf-8"?>
 <w15:commentsEx xmlns:wpc="http://schemas.microsoft.com/office/word/2010/wordprocessingCanvas" xmlns:mo="http://schemas.microsoft.com/office/mac/office/2008/main" xmlns:mc="http://schemas.openxmlformats.org/markup-compatibility/2006" xmlns:mv="urn:schemas-microsoft-com:mac:vml" xmlns:o="urn:schemas-microsoft-com:office:office" xmlns:r="http://schemas.openxmlformats.org/officeDocument/2006/relationships" xmlns:m="http://schemas.openxmlformats.org/officeDocument/2006/math" xmlns:v="urn:schemas-microsoft-com:vml" xmlns:wp14="http://schemas.microsoft.com/office/word/2010/wordprocessingDrawing" xmlns:wp="http://schemas.openxmlformats.org/drawingml/2006/wordprocessingDrawing" xmlns:w10="urn:schemas-microsoft-com:office:word" xmlns:w="http://schemas.openxmlformats.org/wordprocessingml/2006/main" xmlns:w14="http://schemas.microsoft.com/office/word/2010/wordml" xmlns:w15="http://schemas.microsoft.com/office/word/2012/wordml" xmlns:wpg="http://schemas.microsoft.com/office/word/2010/wordprocessingGroup" xmlns:wpi="http://schemas.microsoft.com/office/word/2010/wordprocessingInk" xmlns:wne="http://schemas.microsoft.com/office/word/2006/wordml" xmlns:wps="http://schemas.microsoft.com/office/word/2010/wordprocessingShape" mc:Ignorable="w14 w15 wp14">
+  <w15:commentEx w15:paraId="3ED744FB" w15:done="0"/>
   <w15:commentEx w15:paraId="21648742" w15:done="0"/>
 </w15:commentsEx>
 </file>
@@ -2660,7 +2736,7 @@
         <w:noProof/>
         <w:sz w:val="22"/>
       </w:rPr>
-      <w:t>17</w:t>
+      <w:t>9</w:t>
     </w:r>
     <w:r>
       <w:rPr>
@@ -9480,6 +9556,14 @@
     <w:abstractNumId w:val="0"/>
   </w:num>
 </w:numbering>
+</file>
+
+<file path=word/people.xml><?xml version="1.0" encoding="utf-8"?>
+<w15:people xmlns:wpc="http://schemas.microsoft.com/office/word/2010/wordprocessingCanvas" xmlns:mo="http://schemas.microsoft.com/office/mac/office/2008/main" xmlns:mc="http://schemas.openxmlformats.org/markup-compatibility/2006" xmlns:mv="urn:schemas-microsoft-com:mac:vml" xmlns:o="urn:schemas-microsoft-com:office:office" xmlns:r="http://schemas.openxmlformats.org/officeDocument/2006/relationships" xmlns:m="http://schemas.openxmlformats.org/officeDocument/2006/math" xmlns:v="urn:schemas-microsoft-com:vml" xmlns:wp14="http://schemas.microsoft.com/office/word/2010/wordprocessingDrawing" xmlns:wp="http://schemas.openxmlformats.org/drawingml/2006/wordprocessingDrawing" xmlns:w10="urn:schemas-microsoft-com:office:word" xmlns:w="http://schemas.openxmlformats.org/wordprocessingml/2006/main" xmlns:w14="http://schemas.microsoft.com/office/word/2010/wordml" xmlns:w15="http://schemas.microsoft.com/office/word/2012/wordml" xmlns:wpg="http://schemas.microsoft.com/office/word/2010/wordprocessingGroup" xmlns:wpi="http://schemas.microsoft.com/office/word/2010/wordprocessingInk" xmlns:wne="http://schemas.microsoft.com/office/word/2006/wordml" xmlns:wps="http://schemas.microsoft.com/office/word/2010/wordprocessingShape" mc:Ignorable="w14 w15 wp14">
+  <w15:person w15:author="Julien Bono">
+    <w15:presenceInfo w15:providerId="None" w15:userId="Julien Bono"/>
+  </w15:person>
+</w15:people>
 </file>
 
 <file path=word/styles.xml><?xml version="1.0" encoding="utf-8"?>
@@ -10236,6 +10320,21 @@
       <w:lang w:val="fr-FR" w:eastAsia="fr-FR"/>
     </w:rPr>
   </w:style>
+  <w:style w:type="paragraph" w:styleId="NoSpacing">
+    <w:name w:val="No Spacing"/>
+    <w:uiPriority w:val="1"/>
+    <w:qFormat/>
+    <w:rsid w:val="004C1638"/>
+    <w:pPr>
+      <w:spacing w:after="0" w:line="240" w:lineRule="auto"/>
+    </w:pPr>
+    <w:rPr>
+      <w:rFonts w:eastAsiaTheme="minorEastAsia"/>
+      <w:sz w:val="24"/>
+      <w:szCs w:val="24"/>
+      <w:lang w:val="fr-FR" w:eastAsia="fr-FR"/>
+    </w:rPr>
+  </w:style>
 </w:styles>
 </file>
 
@@ -10505,7 +10604,7 @@
 </file>
 
 <file path=customXml/itemProps1.xml><?xml version="1.0" encoding="utf-8"?>
-<ds:datastoreItem xmlns:ds="http://schemas.openxmlformats.org/officeDocument/2006/customXml" ds:itemID="{54C4B5B8-8661-224D-BF2C-3681FA3ED0A8}">
+<ds:datastoreItem xmlns:ds="http://schemas.openxmlformats.org/officeDocument/2006/customXml" ds:itemID="{675CB10A-17B3-C94B-81BA-31C7A3A5112B}">
   <ds:schemaRefs>
     <ds:schemaRef ds:uri="http://schemas.openxmlformats.org/officeDocument/2006/bibliography"/>
   </ds:schemaRefs>

</xml_diff>

<commit_message>
English -> French Translation
-Translated remaining english quotes into french. yay.
</commit_message>
<xml_diff>
--- a/jbono_MEMOIRE_02-Novel.docx
+++ b/jbono_MEMOIRE_02-Novel.docx
@@ -1143,758 +1143,786 @@
         <w:ind w:left="720"/>
         <w:rPr>
           <w:rFonts w:ascii="Garamond" w:hAnsi="Garamond"/>
-          <w:lang w:val="en-GB"/>
+          <w:lang w:val="fr-CH"/>
         </w:rPr>
       </w:pPr>
       <w:r>
         <w:rPr>
           <w:rFonts w:ascii="Garamond" w:hAnsi="Garamond"/>
-          <w:lang w:val="en-GB"/>
-        </w:rPr>
-        <w:t>MILES</w:t>
+          <w:lang w:val="fr-CH"/>
+        </w:rPr>
+        <w:t xml:space="preserve">MILES: </w:t>
       </w:r>
       <w:r>
         <w:rPr>
           <w:rFonts w:ascii="Garamond" w:hAnsi="Garamond"/>
-          <w:lang w:val="en-GB"/>
-        </w:rPr>
-        <w:t>:</w:t>
+          <w:lang w:val="fr-CH"/>
+        </w:rPr>
+        <w:tab/>
+        <w:t>(</w:t>
       </w:r>
       <w:r>
         <w:rPr>
           <w:rFonts w:ascii="Garamond" w:hAnsi="Garamond"/>
-          <w:lang w:val="en-GB"/>
+          <w:i/>
+          <w:lang w:val="fr-CH"/>
+        </w:rPr>
+        <w:t>la regardant d’un regard romantique</w:t>
+      </w:r>
+      <w:r>
+        <w:rPr>
+          <w:rFonts w:ascii="Garamond" w:hAnsi="Garamond"/>
+          <w:lang w:val="fr-CH"/>
+        </w:rPr>
+        <w:t xml:space="preserve">) </w:t>
+      </w:r>
+      <w:r>
+        <w:rPr>
+          <w:rFonts w:ascii="Garamond" w:hAnsi="Garamond"/>
+          <w:lang w:val="fr-CH"/>
+        </w:rPr>
+        <w:t>Depuis quand est-tu de retour</w:t>
+      </w:r>
+      <w:r>
+        <w:rPr>
+          <w:rFonts w:ascii="Garamond" w:hAnsi="Garamond"/>
+          <w:lang w:val="fr-CH"/>
+        </w:rPr>
+        <w:t>?</w:t>
+      </w:r>
+    </w:p>
+    <w:p>
+      <w:pPr>
+        <w:ind w:left="720"/>
+        <w:rPr>
+          <w:rFonts w:ascii="Garamond" w:hAnsi="Garamond"/>
+          <w:lang w:val="fr-CH"/>
+        </w:rPr>
+      </w:pPr>
+      <w:r>
+        <w:rPr>
+          <w:rFonts w:ascii="Garamond" w:hAnsi="Garamond"/>
+          <w:lang w:val="fr-CH"/>
+        </w:rPr>
+        <w:t xml:space="preserve">BECKY: </w:t>
+      </w:r>
+      <w:r>
+        <w:rPr>
+          <w:rFonts w:ascii="Garamond" w:hAnsi="Garamond"/>
+          <w:lang w:val="fr-CH"/>
+        </w:rPr>
+        <w:tab/>
+      </w:r>
+      <w:r>
+        <w:rPr>
+          <w:rFonts w:ascii="Garamond" w:hAnsi="Garamond"/>
+          <w:lang w:val="fr-CH"/>
+        </w:rPr>
+        <w:t>Je suis revenue de Londres il y’a deux mois. J’ai été à Reno</w:t>
+      </w:r>
+    </w:p>
+    <w:p>
+      <w:pPr>
+        <w:ind w:left="720"/>
+        <w:rPr>
+          <w:rFonts w:ascii="Garamond" w:hAnsi="Garamond"/>
+          <w:lang w:val="fr-CH"/>
+        </w:rPr>
+      </w:pPr>
+      <w:r>
+        <w:rPr>
+          <w:rFonts w:ascii="Garamond" w:hAnsi="Garamond"/>
+          <w:lang w:val="fr-CH"/>
+        </w:rPr>
+        <w:t xml:space="preserve">MILES: </w:t>
+      </w:r>
+      <w:r>
+        <w:rPr>
+          <w:rFonts w:ascii="Garamond" w:hAnsi="Garamond"/>
+          <w:lang w:val="fr-CH"/>
+        </w:rPr>
+        <w:tab/>
+        <w:t>Reno?</w:t>
+      </w:r>
+    </w:p>
+    <w:p>
+      <w:pPr>
+        <w:ind w:left="720"/>
+        <w:rPr>
+          <w:rFonts w:ascii="Garamond" w:hAnsi="Garamond"/>
+          <w:lang w:val="fr-CH"/>
+        </w:rPr>
+      </w:pPr>
+      <w:r>
+        <w:rPr>
+          <w:rFonts w:ascii="Garamond" w:hAnsi="Garamond"/>
+          <w:lang w:val="fr-CH"/>
+        </w:rPr>
+        <w:t xml:space="preserve">BECKY: </w:t>
+      </w:r>
+      <w:r>
+        <w:rPr>
+          <w:rFonts w:ascii="Garamond" w:hAnsi="Garamond"/>
+          <w:lang w:val="fr-CH"/>
+        </w:rPr>
+        <w:tab/>
+        <w:t>Reno. (</w:t>
+      </w:r>
+      <w:r>
+        <w:rPr>
+          <w:rFonts w:ascii="Garamond" w:hAnsi="Garamond"/>
+          <w:i/>
+          <w:lang w:val="fr-CH"/>
+        </w:rPr>
+        <w:t>Elle laisse d’échapper un petit rire ironique</w:t>
+      </w:r>
+      <w:r>
+        <w:rPr>
+          <w:rFonts w:ascii="Garamond" w:hAnsi="Garamond"/>
+          <w:lang w:val="fr-CH"/>
+        </w:rPr>
+        <w:t xml:space="preserve">) </w:t>
+      </w:r>
+      <w:r>
+        <w:rPr>
+          <w:rFonts w:ascii="Garamond" w:hAnsi="Garamond"/>
+          <w:lang w:val="fr-CH"/>
+        </w:rPr>
+        <w:t>Papa m’a dit que tu y étais aussi.</w:t>
+      </w:r>
+    </w:p>
+    <w:p>
+      <w:pPr>
+        <w:ind w:left="720"/>
+        <w:rPr>
+          <w:rFonts w:ascii="Garamond" w:hAnsi="Garamond"/>
+          <w:lang w:val="fr-CH"/>
+        </w:rPr>
+      </w:pPr>
+      <w:r>
+        <w:rPr>
+          <w:rFonts w:ascii="Garamond" w:hAnsi="Garamond"/>
+          <w:lang w:val="fr-CH"/>
+        </w:rPr>
+        <w:t xml:space="preserve">MILES: </w:t>
+      </w:r>
+      <w:r>
+        <w:rPr>
+          <w:rFonts w:ascii="Garamond" w:hAnsi="Garamond"/>
+          <w:lang w:val="fr-CH"/>
+        </w:rPr>
+        <w:tab/>
+      </w:r>
+      <w:r>
+        <w:rPr>
+          <w:rFonts w:ascii="Garamond" w:hAnsi="Garamond"/>
+          <w:lang w:val="fr-CH"/>
+        </w:rPr>
+        <w:t>Il y’a cinq mois</w:t>
+      </w:r>
+      <w:r>
+        <w:rPr>
+          <w:rFonts w:ascii="Garamond" w:hAnsi="Garamond"/>
+          <w:lang w:val="fr-CH"/>
+        </w:rPr>
+        <w:t>.</w:t>
+      </w:r>
+      <w:r>
+        <w:rPr>
+          <w:rStyle w:val="FootnoteReference"/>
+          <w:rFonts w:ascii="Garamond" w:hAnsi="Garamond"/>
+          <w:lang w:val="fr-CH"/>
+        </w:rPr>
+        <w:footnoteReference w:id="67"/>
+      </w:r>
+    </w:p>
+    <w:p>
+      <w:pPr>
+        <w:pStyle w:val="Mmoire"/>
+        <w:rPr>
+          <w:lang w:val="fr-CH"/>
+        </w:rPr>
+      </w:pPr>
+      <w:r>
+        <w:rPr>
+          <w:lang w:val="fr-CH"/>
+        </w:rPr>
+        <w:lastRenderedPageBreak/>
+        <w:t>Le film évoque implicitement le divorce sous le couvert</w:t>
+      </w:r>
+      <w:r>
+        <w:rPr>
+          <w:lang w:val="fr-CH"/>
         </w:rPr>
         <w:t xml:space="preserve"> </w:t>
       </w:r>
       <w:r>
         <w:rPr>
-          <w:rFonts w:ascii="Garamond" w:hAnsi="Garamond"/>
-          <w:lang w:val="en-GB"/>
-        </w:rPr>
+          <w:lang w:val="fr-CH"/>
+        </w:rPr>
+        <w:t>de « Reno », une référence évidente pour le public américain de l’époque à la capitale du Nevada, et ses lois libérales concernant le mariage</w:t>
+      </w:r>
+      <w:r>
+        <w:rPr>
+          <w:rStyle w:val="FootnoteReference"/>
+          <w:lang w:val="fr-CH"/>
+        </w:rPr>
+        <w:footnoteReference w:id="68"/>
+      </w:r>
+      <w:r>
+        <w:rPr>
+          <w:lang w:val="fr-CH"/>
+        </w:rPr>
+        <w:t xml:space="preserve">. </w:t>
+      </w:r>
+      <w:commentRangeStart w:id="0"/>
+      <w:r>
+        <w:rPr>
+          <w:highlight w:val="yellow"/>
+          <w:lang w:val="fr-CH"/>
+        </w:rPr>
+        <w:t>Bien que le code Hays, en vigueur au moment de la production du film, ne se soucie plus de l’institution du mariage, ce changement informe l’entièreté du traitement de la relation entre les deux personnages dans le film.</w:t>
+      </w:r>
+      <w:r>
+        <w:rPr>
+          <w:lang w:val="fr-CH"/>
+        </w:rPr>
+        <w:t xml:space="preserve"> </w:t>
+      </w:r>
+      <w:commentRangeEnd w:id="0"/>
+      <w:r>
+        <w:rPr>
+          <w:rStyle w:val="CommentReference"/>
+        </w:rPr>
+        <w:commentReference w:id="0"/>
+      </w:r>
+      <w:r>
+        <w:rPr>
+          <w:lang w:val="fr-CH"/>
+        </w:rPr>
+        <w:t>Les moments romantiques, rares dans le feuilleton</w:t>
+      </w:r>
+      <w:r>
+        <w:rPr>
+          <w:rStyle w:val="FootnoteReference"/>
+          <w:lang w:val="fr-CH"/>
+        </w:rPr>
+        <w:footnoteReference w:id="69"/>
+      </w:r>
+      <w:r>
+        <w:rPr>
+          <w:lang w:val="fr-CH"/>
+        </w:rPr>
+        <w:t>, sont multipliés dans le film : les plus prévalantes étant une scène de baiser dans une armoire, se terminant sur un fondu au noir et ouvrant sur un cendrier rempli de cigarettes et les deux amants assis proche l’un de l’autre au lendemain. Katrina Mann relève ses suggestions de « commémoration post coïtale avec une tournure macabre »</w:t>
+      </w:r>
+      <w:r>
+        <w:rPr>
+          <w:rStyle w:val="FootnoteReference"/>
+          <w:lang w:val="fr-CH"/>
+        </w:rPr>
+        <w:footnoteReference w:id="70"/>
+      </w:r>
+      <w:r>
+        <w:rPr>
+          <w:lang w:val="fr-CH"/>
+        </w:rPr>
+        <w:t xml:space="preserve"> (puisque c’est le moment ou Danny fait irruption dans le bureau de Miles). La scène du baiser ayant lieu après la transformation de Becky en </w:t>
+      </w:r>
+      <w:r>
+        <w:rPr>
+          <w:i/>
+          <w:lang w:val="fr-CH"/>
+        </w:rPr>
+        <w:t>pod person</w:t>
+      </w:r>
+      <w:r>
+        <w:rPr>
+          <w:lang w:val="fr-CH"/>
+        </w:rPr>
+        <w:t xml:space="preserve"> est plus signifiante encore. Cette scène inédite au film, largement l’objet de commentaires dans les articles de Mann</w:t>
+      </w:r>
+      <w:r>
+        <w:rPr>
+          <w:rStyle w:val="FootnoteReference"/>
+          <w:lang w:val="fr-CH"/>
+        </w:rPr>
+        <w:footnoteReference w:id="71"/>
+      </w:r>
+      <w:r>
+        <w:rPr>
+          <w:lang w:val="fr-CH"/>
+        </w:rPr>
+        <w:t>, Nancy Steffen-Fluhr</w:t>
+      </w:r>
+      <w:r>
+        <w:rPr>
+          <w:rStyle w:val="FootnoteReference"/>
+          <w:lang w:val="fr-CH"/>
+        </w:rPr>
+        <w:footnoteReference w:id="72"/>
+      </w:r>
+      <w:r>
+        <w:rPr>
+          <w:lang w:val="fr-CH"/>
+        </w:rPr>
+        <w:t xml:space="preserve"> et Michael Rogin</w:t>
+      </w:r>
+      <w:r>
+        <w:rPr>
+          <w:rStyle w:val="FootnoteReference"/>
+          <w:lang w:val="fr-CH"/>
+        </w:rPr>
+        <w:footnoteReference w:id="73"/>
+      </w:r>
+      <w:r>
+        <w:rPr>
+          <w:lang w:val="fr-CH"/>
+        </w:rPr>
+        <w:t xml:space="preserve"> est souvent interprétée en termes d’une culmination des anxiétés de la perte de l’hégémonie masculine et les changements des « rôles genrés traditionnels »</w:t>
+      </w:r>
+      <w:r>
+        <w:rPr>
+          <w:rStyle w:val="FootnoteReference"/>
+          <w:lang w:val="fr-CH"/>
+        </w:rPr>
+        <w:footnoteReference w:id="74"/>
+      </w:r>
+      <w:r>
+        <w:rPr>
+          <w:lang w:val="fr-CH"/>
+        </w:rPr>
+        <w:t xml:space="preserve"> durant la période de la Guerre Froide. Elle articule également une forme de </w:t>
+      </w:r>
+      <w:r>
+        <w:rPr>
+          <w:i/>
+          <w:lang w:val="fr-CH"/>
+        </w:rPr>
+        <w:t>body horror</w:t>
+      </w:r>
+      <w:r>
+        <w:rPr>
+          <w:lang w:val="fr-CH"/>
+        </w:rPr>
+        <w:t xml:space="preserve"> qui prend racine dans l’aspect reproductif du corps féminin (et, par extension, du </w:t>
+      </w:r>
+      <w:r>
+        <w:rPr>
+          <w:i/>
+          <w:lang w:val="fr-CH"/>
+        </w:rPr>
+        <w:t>pod</w:t>
+      </w:r>
+      <w:r>
+        <w:rPr>
+          <w:lang w:val="fr-CH"/>
+        </w:rPr>
+        <w:t xml:space="preserve">). Ces ajouts consistent à approfondir la relation Miles/Becky, se soldant par un échec quand Becky s’avère être devenue elle-même un </w:t>
+      </w:r>
+      <w:r>
+        <w:rPr>
+          <w:i/>
+          <w:lang w:val="fr-CH"/>
+        </w:rPr>
+        <w:t>pod</w:t>
+      </w:r>
+      <w:r>
+        <w:rPr>
+          <w:lang w:val="fr-CH"/>
+        </w:rPr>
+        <w:t>. En effet, selon Steffen-Fluhr, se sont les émotions de Miles envers Becky qui consituent le « battement de cœur »</w:t>
+      </w:r>
+      <w:r>
+        <w:rPr>
+          <w:rStyle w:val="FootnoteReference"/>
+          <w:lang w:val="fr-CH"/>
+        </w:rPr>
+        <w:footnoteReference w:id="75"/>
+      </w:r>
+      <w:r>
+        <w:rPr>
+          <w:lang w:val="fr-CH"/>
+        </w:rPr>
+        <w:t xml:space="preserve"> du film ; celui-ci se construisant en partie autour de </w:t>
+      </w:r>
+      <w:r>
+        <w:rPr>
+          <w:lang w:val="fr-CH"/>
+        </w:rPr>
+        <w:lastRenderedPageBreak/>
+        <w:t>l’acceptation/refus de Miles envers Becky</w:t>
+      </w:r>
+      <w:r>
+        <w:rPr>
+          <w:rStyle w:val="FootnoteReference"/>
+          <w:lang w:val="fr-CH"/>
+        </w:rPr>
+        <w:footnoteReference w:id="76"/>
+      </w:r>
+      <w:r>
+        <w:rPr>
+          <w:lang w:val="fr-CH"/>
+        </w:rPr>
+        <w:t xml:space="preserve"> et de sa peur de s’impliquer dans cette relation. Relation qui s’avère impossible dans le texte filmique quand Becky est transformée en </w:t>
+      </w:r>
+      <w:r>
+        <w:rPr>
+          <w:i/>
+          <w:lang w:val="fr-CH"/>
+        </w:rPr>
+        <w:t>pod person</w:t>
+      </w:r>
+      <w:r>
+        <w:rPr>
+          <w:lang w:val="fr-CH"/>
+        </w:rPr>
+        <w:t>. Alors que le feuilleton, dans son épilogue, affirme que les deux amants sont ensemble et sous-entends qu’ils sont mariés</w:t>
+      </w:r>
+      <w:r>
+        <w:rPr>
+          <w:rStyle w:val="FootnoteReference"/>
+          <w:lang w:val="fr-CH"/>
+        </w:rPr>
+        <w:footnoteReference w:id="77"/>
+      </w:r>
+      <w:r>
+        <w:rPr>
+          <w:lang w:val="fr-CH"/>
+        </w:rPr>
+        <w:t>, offrant ainsi un tout autre dénouement à cet arc narratif.</w:t>
+      </w:r>
+    </w:p>
+    <w:p>
+      <w:pPr>
+        <w:pStyle w:val="Mmoire"/>
+        <w:ind w:firstLine="720"/>
+        <w:rPr>
+          <w:lang w:val="fr-CH"/>
+        </w:rPr>
+      </w:pPr>
+      <w:r>
+        <w:rPr>
+          <w:lang w:val="fr-CH"/>
+        </w:rPr>
+        <w:t xml:space="preserve">L’ensemble des changements apportés au texte lors de sa première adaptation au cinéma tendent vers une accentuation des éléments horrifiques : bien que la structure narrative du feuilleton (avec pour exception le récit-cadre discuté en amont) et ses personnages subsiste dans le film, les changements au texte opérés par l’adaptation renforcent l’aliénation du personnage principal.  Dans le film, Miles est d’emblée présenté comme un malade mental en besoin d’attention médicale dont les périples vont le mener à finir seul au milieu d’une autoroute, hurlant sur les voitures. De plus, sa relation avec Becky se solde par un échec quand il fuit après un baiser final. Le Miles du feuilleton est présenté comme un narrateur fiable, empêchant </w:t>
+      </w:r>
+      <w:r>
+        <w:rPr>
+          <w:i/>
+          <w:lang w:val="fr-CH"/>
+        </w:rPr>
+        <w:t>presque</w:t>
+      </w:r>
+      <w:r>
+        <w:rPr>
+          <w:lang w:val="fr-CH"/>
+        </w:rPr>
+        <w:t xml:space="preserve"> seul l’invasion et finissant par épouser Becky : un parcours sans faute qui répond à l’imaginaire du héros américain et aux normes relationnelles de l’époque.</w:t>
+      </w:r>
+    </w:p>
+    <w:p>
+      <w:pPr>
+        <w:pStyle w:val="Heading2"/>
+      </w:pPr>
+      <w:r>
+        <w:t xml:space="preserve">Du feuilleton au roman : un premier </w:t>
+      </w:r>
+      <w:r>
+        <w:rPr>
+          <w:i/>
+        </w:rPr>
+        <w:t>remake </w:t>
+      </w:r>
+      <w:r>
+        <w:t>?</w:t>
+      </w:r>
+    </w:p>
+    <w:p>
+      <w:pPr>
+        <w:pStyle w:val="Mmoire"/>
+      </w:pPr>
+      <w:r>
+        <w:t xml:space="preserve">Comme mentionné plus haut, l’écriture du premier jet du scénario a eu lieu dans les 40 premiers jours de l’année 1955. La première publication de l’histoire de Finney sous forme de roman a eu lieu en 1955 chez Dell Publishing aux Etats-Unis et </w:t>
+      </w:r>
+      <w:r>
+        <w:t>Eyre &amp; Spottiswoode</w:t>
+      </w:r>
+      <w:r>
+        <w:t xml:space="preserve"> en Angleterre. Bien que la première édition publiée chez Dell mentionne une date de première impression en avril 1955, il est impossible de déterminer si le la rédaction du roman est ultérieure à l’écriture de scénario par Mainwaring</w:t>
+      </w:r>
+      <w:r>
+        <w:rPr>
+          <w:rStyle w:val="FootnoteReference"/>
+        </w:rPr>
+        <w:footnoteReference w:id="78"/>
+      </w:r>
+      <w:r>
+        <w:t xml:space="preserve">. Il est également impossible de mesurer l’implication de Finney dans la rédaction du scénario car les fiches de production mentionnent seulement une rencontre entre Finney, Wagner, Siegel et Mainwaring durant « la première </w:t>
+      </w:r>
+      <w:r>
+        <w:lastRenderedPageBreak/>
+        <w:t>semaine de 1955 »</w:t>
+      </w:r>
+      <w:r>
+        <w:rPr>
+          <w:rStyle w:val="FootnoteReference"/>
+        </w:rPr>
+        <w:footnoteReference w:id="79"/>
+      </w:r>
+      <w:r>
+        <w:t>. Ce chapitre se propose toutefois de comparer l’histoire dans sa version feuilltonée et romanesque, avec l’objectif d’évaluer si ces changements sont imputables à l’adaptation filmique de Mainwaring. En effet, le film transforme-t-il le roman, et pour quel effet ?</w:t>
+      </w:r>
+    </w:p>
+    <w:p>
+      <w:pPr>
+        <w:pStyle w:val="Mmoire"/>
+      </w:pPr>
+      <w:r>
         <w:tab/>
-      </w:r>
-      <w:r>
-        <w:rPr>
-          <w:rFonts w:ascii="Garamond" w:hAnsi="Garamond"/>
-          <w:lang w:val="en-GB"/>
-        </w:rPr>
-        <w:t>(</w:t>
-      </w:r>
-      <w:r>
-        <w:rPr>
-          <w:rFonts w:ascii="Garamond" w:hAnsi="Garamond"/>
-          <w:i/>
-          <w:lang w:val="en-GB"/>
-        </w:rPr>
-        <w:t>looking at her romantically</w:t>
-      </w:r>
-      <w:r>
-        <w:rPr>
-          <w:rFonts w:ascii="Garamond" w:hAnsi="Garamond"/>
-          <w:lang w:val="en-GB"/>
-        </w:rPr>
-        <w:t>) When did you get back?</w:t>
-      </w:r>
-    </w:p>
-    <w:p>
-      <w:pPr>
-        <w:ind w:left="720"/>
-        <w:rPr>
-          <w:rFonts w:ascii="Garamond" w:hAnsi="Garamond"/>
-          <w:lang w:val="en-GB"/>
-        </w:rPr>
-      </w:pPr>
-      <w:r>
-        <w:rPr>
-          <w:rFonts w:ascii="Garamond" w:hAnsi="Garamond"/>
-          <w:lang w:val="en-GB"/>
-        </w:rPr>
-        <w:t xml:space="preserve">BECKY: </w:t>
-      </w:r>
-      <w:r>
-        <w:rPr>
-          <w:rFonts w:ascii="Garamond" w:hAnsi="Garamond"/>
-          <w:lang w:val="en-GB"/>
-        </w:rPr>
-        <w:tab/>
-      </w:r>
-      <w:r>
-        <w:rPr>
-          <w:rFonts w:ascii="Garamond" w:hAnsi="Garamond"/>
-          <w:lang w:val="en-GB"/>
-        </w:rPr>
-        <w:t>I came back from London two months ago. I’ve been to Reno.</w:t>
-      </w:r>
-    </w:p>
-    <w:p>
-      <w:pPr>
-        <w:ind w:left="720"/>
-        <w:rPr>
-          <w:rFonts w:ascii="Garamond" w:hAnsi="Garamond"/>
-          <w:lang w:val="en-GB"/>
-        </w:rPr>
-      </w:pPr>
-      <w:r>
-        <w:rPr>
-          <w:rFonts w:ascii="Garamond" w:hAnsi="Garamond"/>
-          <w:lang w:val="en-GB"/>
-        </w:rPr>
-        <w:t xml:space="preserve">MILES: </w:t>
-      </w:r>
-      <w:r>
-        <w:rPr>
-          <w:rFonts w:ascii="Garamond" w:hAnsi="Garamond"/>
-          <w:lang w:val="en-GB"/>
-        </w:rPr>
-        <w:tab/>
-      </w:r>
-      <w:r>
-        <w:rPr>
-          <w:rFonts w:ascii="Garamond" w:hAnsi="Garamond"/>
-          <w:lang w:val="en-GB"/>
-        </w:rPr>
-        <w:t>Reno?</w:t>
-      </w:r>
-    </w:p>
-    <w:p>
-      <w:pPr>
-        <w:ind w:left="720"/>
-        <w:rPr>
-          <w:rFonts w:ascii="Garamond" w:hAnsi="Garamond"/>
-          <w:lang w:val="en-GB"/>
-        </w:rPr>
-      </w:pPr>
-      <w:r>
-        <w:rPr>
-          <w:rFonts w:ascii="Garamond" w:hAnsi="Garamond"/>
-          <w:lang w:val="en-GB"/>
-        </w:rPr>
-        <w:t xml:space="preserve">BECKY: </w:t>
-      </w:r>
-      <w:r>
-        <w:rPr>
-          <w:rFonts w:ascii="Garamond" w:hAnsi="Garamond"/>
-          <w:lang w:val="en-GB"/>
-        </w:rPr>
-        <w:tab/>
-      </w:r>
-      <w:r>
-        <w:rPr>
-          <w:rFonts w:ascii="Garamond" w:hAnsi="Garamond"/>
-          <w:lang w:val="en-GB"/>
-        </w:rPr>
-        <w:t>Reno. (</w:t>
-      </w:r>
-      <w:r>
-        <w:rPr>
-          <w:rFonts w:ascii="Garamond" w:hAnsi="Garamond"/>
-          <w:i/>
-          <w:lang w:val="en-GB"/>
-        </w:rPr>
-        <w:t>She manages a slight ironic laugh.</w:t>
-      </w:r>
-      <w:r>
-        <w:rPr>
-          <w:rFonts w:ascii="Garamond" w:hAnsi="Garamond"/>
-          <w:lang w:val="en-GB"/>
-        </w:rPr>
-        <w:t>) Dad tells me you were there too.</w:t>
+        <w:t xml:space="preserve">Le premier constat, très pratique, est la différence de longueur entre les deux versions : la version publiée en trois parties dans </w:t>
+      </w:r>
+      <w:r>
+        <w:rPr>
+          <w:i/>
+        </w:rPr>
+        <w:t>Collider’s</w:t>
+      </w:r>
+      <w:r>
+        <w:t xml:space="preserve"> est légèrement plus courte que le roman publié chez Dell. La grande majorité des changements ont </w:t>
+      </w:r>
+      <w:r>
+        <w:rPr>
+          <w:i/>
+        </w:rPr>
+        <w:t>a priori</w:t>
+      </w:r>
+      <w:r>
+        <w:t xml:space="preserve"> très peu d’effets sur le récit et prennent la forme d’ajouts, principalement de descriptions, dans des scènes déjà existantes. Toutefois, certains changements acquièrent un nouveau sens à l’aune d’une comparaison avec le film de Siegel. L’ajout d’un très court paragraphe au tout début du récit</w:t>
+      </w:r>
+      <w:r>
+        <w:rPr>
+          <w:rStyle w:val="FootnoteReference"/>
+        </w:rPr>
+        <w:footnoteReference w:id="80"/>
+      </w:r>
+      <w:r>
+        <w:t> est symbolique à cet égard, particulièrement lorsque l’on prend en compte les débats autour de la post-production du film :</w:t>
       </w:r>
     </w:p>
     <w:p>
       <w:pPr>
         <w:spacing w:after="120"/>
         <w:ind w:left="720"/>
-        <w:rPr>
-          <w:lang w:val="fr-CH"/>
-        </w:rPr>
-      </w:pPr>
-      <w:r>
-        <w:rPr>
-          <w:rFonts w:ascii="Garamond" w:hAnsi="Garamond"/>
-          <w:lang w:val="fr-CH"/>
-        </w:rPr>
-        <w:t xml:space="preserve">MILES: </w:t>
-      </w:r>
-      <w:r>
-        <w:rPr>
-          <w:rFonts w:ascii="Garamond" w:hAnsi="Garamond"/>
-          <w:lang w:val="fr-CH"/>
-        </w:rPr>
+      </w:pPr>
+      <w:r>
+        <w:t xml:space="preserve">Je vous avertis que ce que vous commencez à lire est plein de </w:t>
+      </w:r>
+      <w:r>
+        <w:t xml:space="preserve">détails inexpliqués </w:t>
+      </w:r>
+      <w:r>
+        <w:t xml:space="preserve">et de </w:t>
+      </w:r>
+      <w:r>
+        <w:t>questions sans réponses.</w:t>
+      </w:r>
+      <w:r>
+        <w:t xml:space="preserve"> Tout ne sera pas résolu et expliqué de manière satisfaisante à la fin. En tout pas par moi. </w:t>
+      </w:r>
+      <w:r>
+        <w:t xml:space="preserve">Parce que je ne peux affirmer savoir ce qui c’est vraiment passé, ou pourquoi, ou comment cette histoire </w:t>
+      </w:r>
+      <w:r>
+        <w:t>a</w:t>
+      </w:r>
+      <w:r>
+        <w:t xml:space="preserve"> </w:t>
+      </w:r>
+      <w:r>
+        <w:t>commencé</w:t>
+      </w:r>
+      <w:r>
+        <w:t>e</w:t>
+      </w:r>
+      <w:r>
+        <w:t>, s’est terminée, ou si elle est vraiment terminée; et pourtant j’étais en plein cœur de l’action. Maintenant si vous n’aimez pas ce genre d’histoire, je m’en excuse, et vous ne feriez mieux de ne pas la lire. Tout ce que je peux vous dire est ce que je sais</w:t>
+      </w:r>
+      <w:r>
+        <w:rPr>
+          <w:lang w:val="fr-CH"/>
+        </w:rPr>
+        <w:t>.</w:t>
+      </w:r>
+      <w:r>
+        <w:rPr>
+          <w:rStyle w:val="FootnoteReference"/>
+        </w:rPr>
+        <w:footnoteReference w:id="81"/>
+      </w:r>
+    </w:p>
+    <w:p>
+      <w:pPr>
+        <w:pStyle w:val="Mmoire"/>
+      </w:pPr>
+      <w:r>
+        <w:t xml:space="preserve">Cette ouverture, bien qu’elle ne corresponde en rien à celle introduite par le récit-cadre du film, </w:t>
+      </w:r>
+      <w:r>
+        <w:t>a</w:t>
+      </w:r>
+      <w:r>
+        <w:t xml:space="preserve"> toutefois pour conséquence d’également nous livrer les informations suivantes : premièrement, le narrateur va nous raconter une histoire passée grâce à une analepse, deuxièmement, cette histoire est mystérieuse et pleine de questions ouvertes, et troisièmement, elle ne se clôturera pas sur la résolution de ce mystère ni n’offrira-t-elle une </w:t>
+      </w:r>
+      <w:r>
+        <w:lastRenderedPageBreak/>
+        <w:t>réponse à ces questions. Là où le feuilleton choisit de faire entrer le lecteur directement dans le feu de l’action sans avertissement préalable</w:t>
+      </w:r>
+      <w:r>
+        <w:rPr>
+          <w:rStyle w:val="FootnoteReference"/>
+        </w:rPr>
+        <w:footnoteReference w:id="82"/>
+      </w:r>
+      <w:r>
+        <w:t xml:space="preserve">, le roman opte –tout comme le film– de placer son histoire dans un récit cadre. Si son utilisation au cinéma ou en littérature n’est pas inédite, il est toutefois intéressant de constater qu’un élément complètement absent de la forme sérielle se retrouve dans le roman. Finney fait ici le même choix que Wagner quant à son récit, bien qu’aucune trace ne subsiste de leur(s) échange(s) quant au récit et que ces deux décisions sont peut-être complètement indépendantes, cet ajout révèle peut-être une ambiguïté inhérente au texte et présente dans les deux versions de ce dernier.   </w:t>
+      </w:r>
+    </w:p>
+    <w:p>
+      <w:pPr>
+        <w:pStyle w:val="Mmoire"/>
+      </w:pPr>
+      <w:r>
         <w:tab/>
-      </w:r>
-      <w:r>
-        <w:rPr>
-          <w:rFonts w:ascii="Garamond" w:hAnsi="Garamond"/>
-          <w:lang w:val="fr-CH"/>
-        </w:rPr>
-        <w:t>Five months ago.</w:t>
-      </w:r>
-      <w:r>
-        <w:rPr>
-          <w:rStyle w:val="FootnoteReference"/>
-          <w:rFonts w:ascii="Garamond" w:hAnsi="Garamond"/>
-          <w:lang w:val="en-GB"/>
-        </w:rPr>
-        <w:footnoteReference w:id="67"/>
-      </w:r>
-    </w:p>
-    <w:p>
-      <w:pPr>
-        <w:pStyle w:val="Mmoire"/>
-        <w:rPr>
-          <w:lang w:val="fr-CH"/>
-        </w:rPr>
-      </w:pPr>
-      <w:r>
-        <w:rPr>
-          <w:lang w:val="fr-CH"/>
-        </w:rPr>
+        <w:t>Un autre changement concerne la relation Miles/Becky : le roman ajoute, par des dialogues supplémentaires, des détails sur leur passé (« Tu te rappelles quand tu m’as appelé, une fois ? »</w:t>
+      </w:r>
+      <w:r>
+        <w:rPr>
+          <w:rStyle w:val="FootnoteReference"/>
+        </w:rPr>
+        <w:footnoteReference w:id="83"/>
+      </w:r>
+      <w:r>
+        <w:t xml:space="preserve"> demande Becky, initiant une série d’anecdotes et souvenirs communs) qui s’étale sur trois pages et inclut une description du </w:t>
+      </w:r>
+      <w:r>
+        <w:rPr>
+          <w:i/>
+        </w:rPr>
+        <w:t>pod</w:t>
+      </w:r>
+      <w:r>
+        <w:t xml:space="preserve"> ayant pris la forme de Becky</w:t>
+      </w:r>
+      <w:r>
+        <w:rPr>
+          <w:rStyle w:val="FootnoteReference"/>
+        </w:rPr>
+        <w:footnoteReference w:id="84"/>
+      </w:r>
+      <w:r>
+        <w:t>, contre une unique phrase dans le feuilleton</w:t>
+      </w:r>
+      <w:r>
+        <w:rPr>
+          <w:rStyle w:val="FootnoteReference"/>
+        </w:rPr>
+        <w:footnoteReference w:id="85"/>
+      </w:r>
+      <w:r>
+        <w:t>. Il est aussi intéressant de noter que le feuilleton ne donne pas de détails précis quant au physique de Becky alors que le roman décrit que « les cheveux, comme ceux de Becky, étaient bruns et ondulés »</w:t>
+      </w:r>
+      <w:r>
+        <w:rPr>
+          <w:rStyle w:val="FootnoteReference"/>
+        </w:rPr>
+        <w:footnoteReference w:id="86"/>
+      </w:r>
+      <w:r>
+        <w:t xml:space="preserve">, descriptions se calquant à la coupe de cheveux de </w:t>
+      </w:r>
+      <w:r>
+        <w:t>Dana Wynter</w:t>
+      </w:r>
+      <w:r>
+        <w:t xml:space="preserve"> dans le film. Le roman, dont la temporalité est plus étendue que celle du feuilleton, évoque également une relation naissante entre les deux personnages qui se déroule dans les ellipses : « J’avais vu Becky au moins une nuit sur deux durant la semaine »</w:t>
+      </w:r>
+      <w:r>
+        <w:rPr>
+          <w:rStyle w:val="FootnoteReference"/>
+        </w:rPr>
+        <w:footnoteReference w:id="87"/>
+      </w:r>
+      <w:r>
+        <w:t xml:space="preserve">. Ces instances de manipulation temporelle, qui font écho aux deux nuits passées ensemble par Miles et Becky, elles aussi cadrés dans une ellipse filmique, peuvent être difficilement ignorées. Une version bien plus explicite de la nuit passée dans le bureau de Miles, elle aussi totalement absente de la version parue dans </w:t>
+      </w:r>
+      <w:r>
+        <w:rPr>
+          <w:i/>
+        </w:rPr>
+        <w:t>Collider’s</w:t>
+      </w:r>
+      <w:r>
+        <w:t xml:space="preserve">, apparaît dans le roman : alors que les protagonistes tentent de fuir Santa Mira, ils s’arrêtent dans un hôtel pour passer la nuit, or le chambre à lits séparés spécifiquement demandée par Miles s’avère être en réalité meublée par un lit double. </w:t>
+      </w:r>
+      <w:r>
         <w:lastRenderedPageBreak/>
-        <w:t>Le film évoque implicitement le divorce sous le couvert</w:t>
-      </w:r>
-      <w:r>
-        <w:rPr>
-          <w:lang w:val="fr-CH"/>
-        </w:rPr>
-        <w:t xml:space="preserve"> </w:t>
-      </w:r>
-      <w:r>
-        <w:rPr>
-          <w:lang w:val="fr-CH"/>
-        </w:rPr>
-        <w:t>de « Reno », une référence évidente pour le public américain de l’époque à la capitale du Nevada, et ses lois libérales concernant le mariage</w:t>
-      </w:r>
-      <w:r>
-        <w:rPr>
-          <w:rStyle w:val="FootnoteReference"/>
-          <w:lang w:val="fr-CH"/>
-        </w:rPr>
-        <w:footnoteReference w:id="68"/>
-      </w:r>
-      <w:r>
-        <w:rPr>
-          <w:lang w:val="fr-CH"/>
-        </w:rPr>
-        <w:t xml:space="preserve">. </w:t>
-      </w:r>
-      <w:commentRangeStart w:id="0"/>
-      <w:r>
-        <w:rPr>
-          <w:highlight w:val="yellow"/>
-          <w:lang w:val="fr-CH"/>
-        </w:rPr>
-        <w:t>Bien que le code Hays, en vigueur au moment de la production du film, ne se soucie plus de l’institution du mariage, ce changement informe l’entièreté du traitement de la relation entre les deux personnages dans le film.</w:t>
-      </w:r>
-      <w:r>
-        <w:rPr>
-          <w:lang w:val="fr-CH"/>
-        </w:rPr>
-        <w:t xml:space="preserve"> </w:t>
-      </w:r>
-      <w:commentRangeEnd w:id="0"/>
-      <w:r>
-        <w:rPr>
-          <w:rStyle w:val="CommentReference"/>
-        </w:rPr>
-        <w:commentReference w:id="0"/>
-      </w:r>
-      <w:r>
-        <w:rPr>
-          <w:lang w:val="fr-CH"/>
-        </w:rPr>
-        <w:t>Les moments romantiques, rares dans le feuilleton</w:t>
-      </w:r>
-      <w:r>
-        <w:rPr>
-          <w:rStyle w:val="FootnoteReference"/>
-          <w:lang w:val="fr-CH"/>
-        </w:rPr>
-        <w:footnoteReference w:id="69"/>
-      </w:r>
-      <w:r>
-        <w:rPr>
-          <w:lang w:val="fr-CH"/>
-        </w:rPr>
-        <w:t>, sont multipliés dans le film : les plus prévalantes étant une scène de baiser dans une armoire, se terminant sur un fondu au noir et ouvrant sur un cendrier rempli de cigarettes et les deux amants assis proche l’un de l’autre au lendemain. Katrina Mann relève ses suggestions de « commémoration post coïtale avec une tournure macabre »</w:t>
-      </w:r>
-      <w:r>
-        <w:rPr>
-          <w:rStyle w:val="FootnoteReference"/>
-          <w:lang w:val="fr-CH"/>
-        </w:rPr>
-        <w:footnoteReference w:id="70"/>
-      </w:r>
-      <w:r>
-        <w:rPr>
-          <w:lang w:val="fr-CH"/>
-        </w:rPr>
-        <w:t xml:space="preserve"> (puisque c’est le moment ou Danny fait irruption dans le bureau de Miles). La scène du baiser ayant lieu après la transformation de Becky en </w:t>
-      </w:r>
-      <w:r>
-        <w:rPr>
-          <w:i/>
-          <w:lang w:val="fr-CH"/>
-        </w:rPr>
-        <w:t>pod person</w:t>
-      </w:r>
-      <w:r>
-        <w:rPr>
-          <w:lang w:val="fr-CH"/>
-        </w:rPr>
-        <w:t xml:space="preserve"> est plus signifiante encore. Cette scène inédite au film, largement l’objet de commentaires dans les articles de Mann</w:t>
-      </w:r>
-      <w:r>
-        <w:rPr>
-          <w:rStyle w:val="FootnoteReference"/>
-          <w:lang w:val="fr-CH"/>
-        </w:rPr>
-        <w:footnoteReference w:id="71"/>
-      </w:r>
-      <w:r>
-        <w:rPr>
-          <w:lang w:val="fr-CH"/>
-        </w:rPr>
-        <w:t>, Nancy Steffen-Fluhr</w:t>
-      </w:r>
-      <w:r>
-        <w:rPr>
-          <w:rStyle w:val="FootnoteReference"/>
-          <w:lang w:val="fr-CH"/>
-        </w:rPr>
-        <w:footnoteReference w:id="72"/>
-      </w:r>
-      <w:r>
-        <w:rPr>
-          <w:lang w:val="fr-CH"/>
-        </w:rPr>
-        <w:t xml:space="preserve"> et Michael Rogin</w:t>
-      </w:r>
-      <w:r>
-        <w:rPr>
-          <w:rStyle w:val="FootnoteReference"/>
-          <w:lang w:val="fr-CH"/>
-        </w:rPr>
-        <w:footnoteReference w:id="73"/>
-      </w:r>
-      <w:r>
-        <w:rPr>
-          <w:lang w:val="fr-CH"/>
-        </w:rPr>
-        <w:t xml:space="preserve"> est souvent interprétée en termes d’une culmination des anxiétés de la perte de l’hégémonie masculine et les changements des « rôles genrés traditionnels »</w:t>
-      </w:r>
-      <w:r>
-        <w:rPr>
-          <w:rStyle w:val="FootnoteReference"/>
-          <w:lang w:val="fr-CH"/>
-        </w:rPr>
-        <w:footnoteReference w:id="74"/>
-      </w:r>
-      <w:r>
-        <w:rPr>
-          <w:lang w:val="fr-CH"/>
-        </w:rPr>
-        <w:t xml:space="preserve"> durant la période de la Guerre Froide. Elle articule également une forme de </w:t>
-      </w:r>
-      <w:r>
-        <w:rPr>
-          <w:i/>
-          <w:lang w:val="fr-CH"/>
-        </w:rPr>
-        <w:t>body horror</w:t>
-      </w:r>
-      <w:r>
-        <w:rPr>
-          <w:lang w:val="fr-CH"/>
-        </w:rPr>
-        <w:t xml:space="preserve"> qui prend racine dans l’aspect reproductif du corps féminin (et, par extension, du </w:t>
-      </w:r>
-      <w:r>
-        <w:rPr>
-          <w:i/>
-          <w:lang w:val="fr-CH"/>
-        </w:rPr>
-        <w:t>pod</w:t>
-      </w:r>
-      <w:r>
-        <w:rPr>
-          <w:lang w:val="fr-CH"/>
-        </w:rPr>
-        <w:t xml:space="preserve">). Ces ajouts consistent à approfondir la relation Miles/Becky, se soldant par un échec quand Becky s’avère être devenue elle-même un </w:t>
-      </w:r>
-      <w:r>
-        <w:rPr>
-          <w:i/>
-          <w:lang w:val="fr-CH"/>
-        </w:rPr>
-        <w:t>pod</w:t>
-      </w:r>
-      <w:r>
-        <w:rPr>
-          <w:lang w:val="fr-CH"/>
-        </w:rPr>
-        <w:t>. En effet, selon Steffen-Fluhr, se sont les émotions de Miles envers Becky qui consituent le « battement de cœur »</w:t>
-      </w:r>
-      <w:r>
-        <w:rPr>
-          <w:rStyle w:val="FootnoteReference"/>
-          <w:lang w:val="fr-CH"/>
-        </w:rPr>
-        <w:footnoteReference w:id="75"/>
-      </w:r>
-      <w:r>
-        <w:rPr>
-          <w:lang w:val="fr-CH"/>
-        </w:rPr>
-        <w:t xml:space="preserve"> du film ; celui-ci se construisant en partie autour de </w:t>
-      </w:r>
-      <w:r>
-        <w:rPr>
-          <w:lang w:val="fr-CH"/>
-        </w:rPr>
-        <w:lastRenderedPageBreak/>
-        <w:t>l’acceptation/refus de Miles envers Becky</w:t>
-      </w:r>
-      <w:r>
-        <w:rPr>
-          <w:rStyle w:val="FootnoteReference"/>
-          <w:lang w:val="fr-CH"/>
-        </w:rPr>
-        <w:footnoteReference w:id="76"/>
-      </w:r>
-      <w:r>
-        <w:rPr>
-          <w:lang w:val="fr-CH"/>
-        </w:rPr>
-        <w:t xml:space="preserve"> et de sa peur de s’impliquer dans cette relation. Relation qui s’avère impossible dans le texte filmique quand Becky est transformée en </w:t>
-      </w:r>
-      <w:r>
-        <w:rPr>
-          <w:i/>
-          <w:lang w:val="fr-CH"/>
-        </w:rPr>
-        <w:t>pod person</w:t>
-      </w:r>
-      <w:r>
-        <w:rPr>
-          <w:lang w:val="fr-CH"/>
-        </w:rPr>
-        <w:t>. Alors que le feuilleton, dans son épilogue, affirme que les deux amants sont ensemble et sous-entends qu’ils sont mariés</w:t>
-      </w:r>
-      <w:r>
-        <w:rPr>
-          <w:rStyle w:val="FootnoteReference"/>
-          <w:lang w:val="fr-CH"/>
-        </w:rPr>
-        <w:footnoteReference w:id="77"/>
-      </w:r>
-      <w:r>
-        <w:rPr>
-          <w:lang w:val="fr-CH"/>
-        </w:rPr>
-        <w:t>, offrant ainsi un tout autre dénouement à cet arc narratif.</w:t>
-      </w:r>
-    </w:p>
-    <w:p>
-      <w:pPr>
-        <w:pStyle w:val="Mmoire"/>
-        <w:ind w:firstLine="720"/>
-        <w:rPr>
-          <w:lang w:val="fr-CH"/>
-        </w:rPr>
-      </w:pPr>
-      <w:r>
-        <w:rPr>
-          <w:lang w:val="fr-CH"/>
-        </w:rPr>
-        <w:t xml:space="preserve">L’ensemble des changements apportés au texte lors de sa première adaptation au cinéma tendent vers une accentuation des éléments horrifiques : bien que la structure narrative du feuilleton (avec pour exception le récit-cadre discuté en amont) et ses personnages subsiste dans le film, les changements au texte opérés par l’adaptation renforcent l’aliénation du personnage principal.  Dans le film, Miles est d’emblée présenté comme un malade mental en besoin d’attention médicale dont les périples vont le mener à finir seul au milieu d’une autoroute, hurlant sur les voitures. De plus, sa relation avec Becky se solde par un échec quand il fuit après un baiser final. Le Miles du feuilleton est présenté comme un narrateur fiable, empêchant </w:t>
-      </w:r>
-      <w:r>
-        <w:rPr>
-          <w:i/>
-          <w:lang w:val="fr-CH"/>
-        </w:rPr>
-        <w:t>presque</w:t>
-      </w:r>
-      <w:r>
-        <w:rPr>
-          <w:lang w:val="fr-CH"/>
-        </w:rPr>
-        <w:t xml:space="preserve"> seul l’invasion et finissant par épouser Becky : un parcours sans faute qui répond à l’imaginaire du héros américain et aux normes relationnelles de l’époque.</w:t>
-      </w:r>
-    </w:p>
-    <w:p>
-      <w:pPr>
-        <w:pStyle w:val="Heading2"/>
-      </w:pPr>
-      <w:r>
-        <w:t xml:space="preserve">Du feuilleton au roman : un premier </w:t>
-      </w:r>
-      <w:r>
-        <w:rPr>
-          <w:i/>
-        </w:rPr>
-        <w:t>remake </w:t>
-      </w:r>
-      <w:r>
-        <w:t>?</w:t>
-      </w:r>
-    </w:p>
-    <w:p>
-      <w:pPr>
-        <w:pStyle w:val="Mmoire"/>
-      </w:pPr>
-      <w:r>
-        <w:t xml:space="preserve">Comme mentionné plus haut, l’écriture du premier jet du scénario a eu lieu dans les 40 premiers jours de l’année 1955. La première publication de l’histoire de Finney sous forme de roman a eu lieu en 1955 chez Dell Publishing aux Etats-Unis et </w:t>
-      </w:r>
-      <w:r>
-        <w:t>Eyre &amp; Spottiswoode</w:t>
-      </w:r>
-      <w:r>
-        <w:t xml:space="preserve"> en Angleterre. Bien que la première édition publiée chez Dell mentionne une date de première impression en avril 1955, il est impossible de déterminer si le la rédaction du roman est ultérieure à l’écriture de scénario par Mainwaring</w:t>
-      </w:r>
-      <w:r>
-        <w:rPr>
-          <w:rStyle w:val="FootnoteReference"/>
-        </w:rPr>
-        <w:footnoteReference w:id="78"/>
-      </w:r>
-      <w:r>
-        <w:t xml:space="preserve">. Il est également impossible de mesurer l’implication de Finney dans la rédaction du scénario car les fiches de production mentionnent seulement une rencontre entre Finney, Wagner, Siegel et Mainwaring durant « la première </w:t>
-      </w:r>
-      <w:r>
-        <w:lastRenderedPageBreak/>
-        <w:t>semaine de 1955 »</w:t>
-      </w:r>
-      <w:r>
-        <w:rPr>
-          <w:rStyle w:val="FootnoteReference"/>
-        </w:rPr>
-        <w:footnoteReference w:id="79"/>
-      </w:r>
-      <w:r>
-        <w:t>. Ce chapitre se propose toutefois de comparer l’histoire dans sa version feuilltonée et romanesque, avec l’objectif d’évaluer si ces changements sont imputables à l’adaptation filmique de Mainwaring. En effet, le film transforme-t-il le roman, et pour quel effet ?</w:t>
-      </w:r>
-    </w:p>
-    <w:p>
-      <w:pPr>
-        <w:pStyle w:val="Mmoire"/>
-      </w:pPr>
-      <w:r>
-        <w:tab/>
-        <w:t xml:space="preserve">Le premier constat, très pratique, est la différence de longueur entre les deux versions : la version publiée en trois parties dans </w:t>
-      </w:r>
-      <w:r>
-        <w:rPr>
-          <w:i/>
-        </w:rPr>
-        <w:t>Collider’s</w:t>
-      </w:r>
-      <w:r>
-        <w:t xml:space="preserve"> est légèrement plus courte que le roman publié chez Dell. La grande majorité des changements ont </w:t>
-      </w:r>
-      <w:r>
-        <w:rPr>
-          <w:i/>
-        </w:rPr>
-        <w:t>a priori</w:t>
-      </w:r>
-      <w:r>
-        <w:t xml:space="preserve"> très peu d’effets sur le récit et prennent la forme d’ajouts, principalement de descriptions, dans des scènes déjà existantes. Toutefois, certains changements acquièrent un nouveau sens à l’aune d’une comparaison avec le film de Siegel. L’ajout d’un très court paragraphe au tout début du récit</w:t>
-      </w:r>
-      <w:r>
-        <w:rPr>
-          <w:rStyle w:val="FootnoteReference"/>
-        </w:rPr>
-        <w:footnoteReference w:id="80"/>
-      </w:r>
-      <w:r>
-        <w:t> est symbolique à cet égard, particulièrement lorsque l’on prend en compte les débats autour de la post-production du film :</w:t>
+        <w:t>Au grand désarroi de Miles, qui s’apprête à quitter la chambre</w:t>
+      </w:r>
+      <w:r>
+        <w:rPr>
+          <w:rStyle w:val="FootnoteReference"/>
+        </w:rPr>
+        <w:footnoteReference w:id="88"/>
+      </w:r>
+      <w:r>
+        <w:t xml:space="preserve"> Becky est trop effrayée et lui demande de rester. S’en suit une description de la nuit et du réveil en trois paragraphes du narrateur, dont l’insistance quasi-comique du premier pousse le lecteur à douter de la sincérité du narrateur :</w:t>
       </w:r>
     </w:p>
     <w:p>
       <w:pPr>
         <w:spacing w:after="120"/>
         <w:ind w:left="720"/>
-      </w:pPr>
-      <w:r>
-        <w:rPr>
-          <w:lang w:val="en-GB"/>
-        </w:rPr>
-        <w:t xml:space="preserve">I warn you that what you're starting to read is full of loose ends and unanswered questions. It will not be neatly tied up at the end, everything resolved and satisfactorily explained. Not by me it won't, anyway. Because I can't say I really know exactly what happened, or why, or just how it began, how it ended, or if it has ended; and I've been right in the thick of it. Now if you don't like that kind of story, I'm sorry, and you'd better not read it. </w:t>
-      </w:r>
-      <w:r>
-        <w:t>All I can do is tell what I know.</w:t>
-      </w:r>
-      <w:r>
-        <w:rPr>
-          <w:rStyle w:val="FootnoteReference"/>
-        </w:rPr>
-        <w:footnoteReference w:id="81"/>
+        <w:rPr>
+          <w:lang w:val="fr-CH"/>
+        </w:rPr>
+      </w:pPr>
+      <w:r>
+        <w:rPr>
+          <w:lang w:val="fr-CH"/>
+        </w:rPr>
+        <w:t>Nous étions endormis en moins de cinq minutes, je suppose. J</w:t>
+      </w:r>
+      <w:r>
+        <w:rPr>
+          <w:lang w:val="fr-CH"/>
+        </w:rPr>
+        <w:t xml:space="preserve">’étais couché, sans toucher Becky si ce n’est mon bras autours de sa taille, et elle avait ses deux mains serrées entre les miennes, comme un enfant. Et nous avons dormi, juste dormi, pour le reste de la nuit. Nous étions fatigués; je n’avais pas dormi depuis trois heures du matin de la nuit précédente. Bref, il y’a un moment et un lieu pour tout, et bien que ce fût peut-être le lieu, </w:t>
+      </w:r>
+      <w:bookmarkStart w:id="1" w:name="_GoBack"/>
+      <w:bookmarkEnd w:id="1"/>
+      <w:r>
+        <w:rPr>
+          <w:lang w:val="fr-CH"/>
+        </w:rPr>
+        <w:t>ce n’était en tout cas pas</w:t>
+      </w:r>
+      <w:r>
+        <w:rPr>
+          <w:lang w:val="fr-CH"/>
+        </w:rPr>
+        <w:t xml:space="preserve"> le moment pour un million de raisons. Nous avons dormi.</w:t>
+      </w:r>
+      <w:r>
+        <w:rPr>
+          <w:rStyle w:val="FootnoteReference"/>
+          <w:lang w:val="en-GB"/>
+        </w:rPr>
+        <w:footnoteReference w:id="89"/>
       </w:r>
     </w:p>
     <w:p>
       <w:pPr>
         <w:pStyle w:val="Mmoire"/>
-      </w:pPr>
-      <w:r>
-        <w:t xml:space="preserve">Cette ouverture, bien qu’elle ne corresponde en rien à celle introduite par le récit-cadre du film, à toutefois pour conséquence d’également nous livrer les informations suivantes : premièrement, le narrateur va nous raconter une histoire passée grâce à une analepse, deuxièmement, cette histoire est mystérieuse et pleine de questions ouvertes, et troisièmement, elle ne se clôturera pas sur la résolution de ce mystère ni n’offrira-t-elle une réponse à ces questions. Là où le feuilleton choisit de faire entrer le lecteur directement dans le </w:t>
-      </w:r>
-      <w:r>
-        <w:lastRenderedPageBreak/>
-        <w:t>feu de l’action sans avertissement préalable</w:t>
-      </w:r>
-      <w:r>
-        <w:rPr>
-          <w:rStyle w:val="FootnoteReference"/>
-        </w:rPr>
-        <w:footnoteReference w:id="82"/>
-      </w:r>
-      <w:r>
-        <w:t xml:space="preserve">, le roman opte –tout comme le film– de placer son histoire dans un récit cadre. Si son utilisation au cinéma ou en littérature n’est pas inédite, il est toutefois intéressant de constater qu’un élément complètement absent de la forme sérielle se retrouve dans le roman. Finney fait ici le même choix que Wagner quant à son récit, bien qu’aucune trace ne subsiste de leur(s) échange(s) quant au récit et que ces deux décisions sont peut-être complètement indépendantes, cet ajout révèle peut-être une ambiguïté inhérente au texte et présente dans les deux versions de ce dernier.   </w:t>
-      </w:r>
-    </w:p>
-    <w:p>
-      <w:pPr>
-        <w:pStyle w:val="Mmoire"/>
-      </w:pPr>
-      <w:r>
-        <w:tab/>
-        <w:t>Un autre changement concerne la relation Miles/Becky : le roman ajoute, par des dialogues supplémentaires, des détails sur leur passé (« Tu te rappelles quand tu m’as appelé, une fois ? »</w:t>
-      </w:r>
-      <w:r>
-        <w:rPr>
-          <w:rStyle w:val="FootnoteReference"/>
-        </w:rPr>
-        <w:footnoteReference w:id="83"/>
-      </w:r>
-      <w:r>
-        <w:t xml:space="preserve"> demande Becky, initiant une série d’anecdotes et souvenirs communs) qui s’étale sur trois pages et inclut une description du </w:t>
-      </w:r>
-      <w:r>
-        <w:rPr>
-          <w:i/>
-        </w:rPr>
-        <w:t>pod</w:t>
-      </w:r>
-      <w:r>
-        <w:t xml:space="preserve"> ayant pris la forme de Becky</w:t>
-      </w:r>
-      <w:r>
-        <w:rPr>
-          <w:rStyle w:val="FootnoteReference"/>
-        </w:rPr>
-        <w:footnoteReference w:id="84"/>
-      </w:r>
-      <w:r>
-        <w:t>, contre une unique phrase dans le feuilleton</w:t>
-      </w:r>
-      <w:r>
-        <w:rPr>
-          <w:rStyle w:val="FootnoteReference"/>
-        </w:rPr>
-        <w:footnoteReference w:id="85"/>
-      </w:r>
-      <w:r>
-        <w:t>. Il est aussi intéressant de noter que le feuilleton ne donne pas de détails précis quant au physique de Becky alors que le roman décrit que « les cheveux, comme ceux de Becky, étaient bruns et ondulés »</w:t>
-      </w:r>
-      <w:r>
-        <w:rPr>
-          <w:rStyle w:val="FootnoteReference"/>
-        </w:rPr>
-        <w:footnoteReference w:id="86"/>
-      </w:r>
-      <w:r>
-        <w:t xml:space="preserve">, descriptions se calquant à la coupe de cheveux de </w:t>
-      </w:r>
-      <w:r>
-        <w:t>Dana Wynter</w:t>
-      </w:r>
-      <w:r>
-        <w:t xml:space="preserve"> dans le film. Le roman, dont la temporalité est plus étendue que celle du feuilleton, évoque également une relation naissante entre les deux personnages qui se déroule dans les ellipses : « J’avais vu Becky au moins une nuit sur deux durant la semaine »</w:t>
-      </w:r>
-      <w:r>
-        <w:rPr>
-          <w:rStyle w:val="FootnoteReference"/>
-        </w:rPr>
-        <w:footnoteReference w:id="87"/>
-      </w:r>
-      <w:r>
-        <w:t xml:space="preserve">. Ces instances de manipulation temporelle, qui font écho aux deux nuits passées ensemble par Miles et Becky, elles aussi cadrés dans une ellipse filmique, peuvent être difficilement ignorées. Une version bien plus explicite de la nuit passée dans le bureau de Miles, elle aussi totalement absente de la version parue dans </w:t>
-      </w:r>
-      <w:r>
-        <w:rPr>
-          <w:i/>
-        </w:rPr>
-        <w:t>Collider’s</w:t>
-      </w:r>
-      <w:r>
-        <w:t xml:space="preserve">, apparaît dans le roman : alors que les protagonistes tentent de fuir Santa Mira, ils s’arrêtent dans un hôtel pour passer la nuit, or le chambre à lits séparés spécifiquement demandée par Miles s’avère être en réalité meublée par un lit double. </w:t>
-      </w:r>
-      <w:r>
-        <w:lastRenderedPageBreak/>
-        <w:t>Au grand désarroi de Miles, qui s’apprête à quitter la chambre</w:t>
-      </w:r>
-      <w:r>
-        <w:rPr>
-          <w:rStyle w:val="FootnoteReference"/>
-        </w:rPr>
-        <w:footnoteReference w:id="88"/>
-      </w:r>
-      <w:r>
-        <w:t xml:space="preserve"> Becky est trop effrayée et lui demande de rester. S’en suit une description de la nuit et du réveil en trois paragraphes du narrateur, dont l’insistance quasi-comique du premier pousse le lecteur à douter de la sincérité du narrateur :</w:t>
-      </w:r>
-    </w:p>
-    <w:p>
-      <w:pPr>
-        <w:spacing w:after="120"/>
-        <w:ind w:left="720"/>
-        <w:rPr>
-          <w:lang w:val="fr-CH"/>
-        </w:rPr>
-      </w:pPr>
-      <w:r>
-        <w:rPr>
-          <w:lang w:val="en-GB"/>
-        </w:rPr>
-        <w:t>We were asleep in less than five minutes, I suppose. I lay, not touc</w:t>
-      </w:r>
-      <w:r>
-        <w:rPr>
-          <w:lang w:val="en-GB"/>
-        </w:rPr>
-        <w:t xml:space="preserve">hing Becky, except for an arm </w:t>
-      </w:r>
-      <w:r>
-        <w:rPr>
-          <w:lang w:val="en-GB"/>
-        </w:rPr>
-        <w:t>around her waist, and she had both hands clasped over mine, holding it tight, like a child. And we slept, simply slept, for the rest of the night. We were tired; I'd had no sleep at all since three o'clock of the night before. Anyway, there's a time and place for everything, and while this may have been the place, it wasn't the time for a million reaso</w:t>
-      </w:r>
-      <w:r>
-        <w:rPr>
-          <w:lang w:val="en-GB"/>
-        </w:rPr>
-        <w:t xml:space="preserve">ns. </w:t>
-      </w:r>
-      <w:r>
-        <w:rPr>
-          <w:lang w:val="fr-CH"/>
-        </w:rPr>
-        <w:t>We slept.</w:t>
-      </w:r>
-      <w:r>
-        <w:rPr>
-          <w:rStyle w:val="FootnoteReference"/>
-          <w:lang w:val="en-GB"/>
-        </w:rPr>
-        <w:footnoteReference w:id="89"/>
-      </w:r>
-    </w:p>
-    <w:p>
-      <w:pPr>
-        <w:pStyle w:val="Mmoire"/>
         <w:rPr>
           <w:lang w:val="fr-CH"/>
         </w:rPr>
@@ -1942,19 +1970,19 @@
         </w:rPr>
         <w:t xml:space="preserve">. Si il se peut que le narrateur soit absolument sincère dans sa description des événements, il est aussi envisageable que, à la manière des fondus au noir dans le film, </w:t>
       </w:r>
-      <w:commentRangeStart w:id="1"/>
+      <w:commentRangeStart w:id="2"/>
       <w:r>
         <w:rPr>
           <w:lang w:val="fr-CH"/>
         </w:rPr>
         <w:t>ces passages soient une façon de suggérer une relation sexuelle entre les deux protagonistes.</w:t>
       </w:r>
-      <w:commentRangeEnd w:id="1"/>
+      <w:commentRangeEnd w:id="2"/>
       <w:r>
         <w:rPr>
           <w:rStyle w:val="CommentReference"/>
         </w:rPr>
-        <w:commentReference w:id="1"/>
+        <w:commentReference w:id="2"/>
       </w:r>
     </w:p>
     <w:p>
@@ -2033,7 +2061,14 @@
         <w:rPr>
           <w:lang w:val="fr-CH"/>
         </w:rPr>
-        <w:t xml:space="preserve"> et ajout est la trace la plus significative de l’influence du texte filmique sur le roman, puisqu’il reproduit une des scènes pour l’inclure à nouveau plus tard dans le récit.</w:t>
+        <w:t xml:space="preserve"> et ajout est la trace la plus significative </w:t>
+      </w:r>
+      <w:r>
+        <w:rPr>
+          <w:lang w:val="fr-CH"/>
+        </w:rPr>
+        <w:lastRenderedPageBreak/>
+        <w:t>de l’influence du texte filmique sur le roman, puisqu’il reproduit une des scènes pour l’inclure à nouveau plus tard dans le récit.</w:t>
       </w:r>
     </w:p>
     <w:p>
@@ -2047,7 +2082,6 @@
         <w:rPr>
           <w:lang w:val="fr-CH"/>
         </w:rPr>
-        <w:lastRenderedPageBreak/>
         <w:tab/>
         <w:t xml:space="preserve">Toutefois, certains changements dans la conversion du feuilleton au roman sont difficilement attribuables au film : l’insistance dans les descriptions de la ville de Santa Mira et de son histoire. Ces longues descriptions sont ajoutées à travers le récit, avec comme point significatif l’ajout d’un chapitre absent du feuilleton qui décrit une ville </w:t>
       </w:r>
@@ -2477,8 +2511,6 @@
       <w:pPr>
         <w:pStyle w:val="Mmoire"/>
       </w:pPr>
-      <w:bookmarkStart w:id="2" w:name="_GoBack"/>
-      <w:bookmarkEnd w:id="2"/>
       <w:r>
         <w:rPr>
           <w:lang w:val="fr-CH"/>
@@ -2530,7 +2562,7 @@
       </w:r>
     </w:p>
   </w:comment>
-  <w:comment w:id="1" w:author="Anas Sareen" w:date="2016-12-11T18:03:00Z" w:initials="AS">
+  <w:comment w:id="2" w:author="Anas Sareen" w:date="2016-12-11T18:03:00Z" w:initials="AS">
     <w:p>
       <w:pPr>
         <w:pStyle w:val="CommentText"/>
@@ -2657,7 +2689,7 @@
         <w:noProof/>
         <w:sz w:val="22"/>
       </w:rPr>
-      <w:t>15</w:t>
+      <w:t>10</w:t>
     </w:r>
     <w:r>
       <w:rPr>
@@ -6402,35 +6434,188 @@
   <w:footnote w:id="67">
     <w:p>
       <w:pPr>
-        <w:pStyle w:val="FootnoteText"/>
-        <w:rPr>
-          <w:lang w:val="fr-CH"/>
-        </w:rPr>
-      </w:pPr>
-      <w:r>
-        <w:rPr>
-          <w:rStyle w:val="FootnoteReference"/>
+        <w:rPr>
+          <w:rFonts w:ascii="Garamond" w:hAnsi="Garamond"/>
+          <w:sz w:val="20"/>
+          <w:szCs w:val="20"/>
+          <w:lang w:val="en-GB"/>
+        </w:rPr>
+      </w:pPr>
+      <w:r>
+        <w:rPr>
+          <w:rStyle w:val="FootnoteReference"/>
+          <w:sz w:val="20"/>
+          <w:szCs w:val="20"/>
         </w:rPr>
         <w:footnoteRef/>
       </w:r>
       <w:r>
+        <w:rPr>
+          <w:sz w:val="20"/>
+          <w:szCs w:val="20"/>
+          <w:lang w:val="en-GB"/>
+        </w:rPr>
         <w:t xml:space="preserve"> </w:t>
       </w:r>
       <w:r>
         <w:rPr>
-          <w:lang w:val="fr-CH"/>
+          <w:sz w:val="20"/>
+          <w:szCs w:val="20"/>
+          <w:lang w:val="en-GB"/>
+        </w:rPr>
+        <w:t>« </w:t>
+      </w:r>
+      <w:r>
+        <w:rPr>
+          <w:sz w:val="20"/>
+          <w:szCs w:val="20"/>
+          <w:lang w:val="en-GB"/>
+        </w:rPr>
+        <w:t>MILES: (</w:t>
+      </w:r>
+      <w:r>
+        <w:rPr>
+          <w:i/>
+          <w:sz w:val="20"/>
+          <w:szCs w:val="20"/>
+          <w:lang w:val="en-GB"/>
+        </w:rPr>
+        <w:t>looking at her romantically</w:t>
+      </w:r>
+      <w:r>
+        <w:rPr>
+          <w:sz w:val="20"/>
+          <w:szCs w:val="20"/>
+          <w:lang w:val="en-GB"/>
+        </w:rPr>
+        <w:t>) When did you get back?</w:t>
+      </w:r>
+      <w:r>
+        <w:rPr>
+          <w:sz w:val="20"/>
+          <w:szCs w:val="20"/>
+          <w:lang w:val="en-GB"/>
+        </w:rPr>
+        <w:t xml:space="preserve"> / </w:t>
+      </w:r>
+      <w:r>
+        <w:rPr>
+          <w:sz w:val="20"/>
+          <w:szCs w:val="20"/>
+          <w:lang w:val="en-GB"/>
+        </w:rPr>
+        <w:t xml:space="preserve">BECKY: </w:t>
+      </w:r>
+      <w:r>
+        <w:rPr>
+          <w:sz w:val="20"/>
+          <w:szCs w:val="20"/>
+          <w:lang w:val="en-GB"/>
+        </w:rPr>
+        <w:t xml:space="preserve">I came back from </w:t>
+      </w:r>
+      <w:r>
+        <w:rPr>
+          <w:sz w:val="20"/>
+          <w:szCs w:val="20"/>
+          <w:lang w:val="en-GB"/>
+        </w:rPr>
+        <w:t>London two months ago. I’ve been to Reno.</w:t>
+      </w:r>
+      <w:r>
+        <w:rPr>
+          <w:sz w:val="20"/>
+          <w:szCs w:val="20"/>
+          <w:lang w:val="en-GB"/>
+        </w:rPr>
+        <w:t xml:space="preserve"> / </w:t>
+      </w:r>
+      <w:r>
+        <w:rPr>
+          <w:sz w:val="20"/>
+          <w:szCs w:val="20"/>
+          <w:lang w:val="en-GB"/>
+        </w:rPr>
+        <w:t>MILES: Reno?</w:t>
+      </w:r>
+      <w:r>
+        <w:rPr>
+          <w:sz w:val="20"/>
+          <w:szCs w:val="20"/>
+          <w:lang w:val="en-GB"/>
+        </w:rPr>
+        <w:t xml:space="preserve"> /</w:t>
+      </w:r>
+      <w:r>
+        <w:rPr>
+          <w:sz w:val="20"/>
+          <w:szCs w:val="20"/>
+          <w:lang w:val="en-GB"/>
+        </w:rPr>
+        <w:t>BECKY: Reno. (</w:t>
+      </w:r>
+      <w:r>
+        <w:rPr>
+          <w:i/>
+          <w:sz w:val="20"/>
+          <w:szCs w:val="20"/>
+          <w:lang w:val="en-GB"/>
+        </w:rPr>
+        <w:t>She manages a slight ironic laugh.</w:t>
+      </w:r>
+      <w:r>
+        <w:rPr>
+          <w:sz w:val="20"/>
+          <w:szCs w:val="20"/>
+          <w:lang w:val="en-GB"/>
+        </w:rPr>
+        <w:t>) Dad tells me you were there too.</w:t>
+      </w:r>
+      <w:r>
+        <w:rPr>
+          <w:sz w:val="20"/>
+          <w:szCs w:val="20"/>
+          <w:lang w:val="en-GB"/>
+        </w:rPr>
+        <w:t xml:space="preserve"> /MILES: </w:t>
+      </w:r>
+      <w:r>
+        <w:rPr>
+          <w:sz w:val="20"/>
+          <w:szCs w:val="20"/>
+          <w:lang w:val="en-GB"/>
+        </w:rPr>
+        <w:t>Five months ago.</w:t>
+      </w:r>
+      <w:r>
+        <w:rPr>
+          <w:sz w:val="20"/>
+          <w:szCs w:val="20"/>
+          <w:lang w:val="en-GB"/>
+        </w:rPr>
+        <w:t>». </w:t>
+      </w:r>
+      <w:r>
+        <w:rPr>
+          <w:sz w:val="20"/>
+          <w:szCs w:val="20"/>
+          <w:lang w:val="en-GB"/>
         </w:rPr>
         <w:t xml:space="preserve">Al LaValley (éd.), </w:t>
       </w:r>
       <w:r>
         <w:rPr>
           <w:i/>
+          <w:sz w:val="20"/>
+          <w:szCs w:val="20"/>
           <w:lang w:val="fr-CH"/>
         </w:rPr>
         <w:t>op. cit.</w:t>
       </w:r>
       <w:r>
         <w:rPr>
+          <w:sz w:val="20"/>
+          <w:szCs w:val="20"/>
           <w:lang w:val="fr-CH"/>
         </w:rPr>
         <w:t>, pp. 38-39.</w:t>
@@ -7236,6 +7421,48 @@
         <w:rPr>
           <w:lang w:val="en-GB"/>
         </w:rPr>
+        <w:t>«</w:t>
+      </w:r>
+      <w:r>
+        <w:rPr>
+          <w:lang w:val="en-GB"/>
+        </w:rPr>
+        <w:t xml:space="preserve"> </w:t>
+      </w:r>
+      <w:r>
+        <w:rPr>
+          <w:lang w:val="en-GB"/>
+        </w:rPr>
+        <w:t xml:space="preserve">I warn you that what you're starting to read is full of loose ends and unanswered questions. It will not be neatly tied up at the end, everything resolved and satisfactorily explained. Not by me it won't, anyway. Because I can't say I really know exactly what happened, or why, or just how it began, how it ended, or if it has ended; and I've been right in the thick of it. Now if you don't like that kind of story, I'm sorry, and you'd better not read it. </w:t>
+      </w:r>
+      <w:r>
+        <w:rPr>
+          <w:lang w:val="en-GB"/>
+        </w:rPr>
+        <w:t>All I can do is tell what I know.</w:t>
+      </w:r>
+      <w:r>
+        <w:rPr>
+          <w:lang w:val="en-GB"/>
+        </w:rPr>
+        <w:t xml:space="preserve"> </w:t>
+      </w:r>
+      <w:r>
+        <w:rPr>
+          <w:lang w:val="en-GB"/>
+        </w:rPr>
+        <w:t>»</w:t>
+      </w:r>
+      <w:r>
+        <w:rPr>
+          <w:lang w:val="en-GB"/>
+        </w:rPr>
+        <w:t xml:space="preserve">. </w:t>
+      </w:r>
+      <w:r>
+        <w:rPr>
+          <w:lang w:val="en-GB"/>
+        </w:rPr>
         <w:t xml:space="preserve">Jack Finney, </w:t>
       </w:r>
       <w:r>
@@ -7289,26 +7516,29 @@
         <w:footnoteRef/>
       </w:r>
       <w:r>
-        <w:t xml:space="preserve"> </w:t>
-      </w:r>
-      <w:r>
-        <w:rPr>
-          <w:lang w:val="fr-CH"/>
-        </w:rPr>
-        <w:t xml:space="preserve">Bien qu’un récit en trois parties pourrait bénéficier d’un </w:t>
-      </w:r>
-      <w:r>
-        <w:rPr>
-          <w:i/>
-          <w:lang w:val="fr-CH"/>
+        <w:rPr>
+          <w:lang w:val="en-GB"/>
+        </w:rPr>
+        <w:t xml:space="preserve"> Bien qu’un récit en trois parties pourrait bénéficier d’un </w:t>
+      </w:r>
+      <w:r>
+        <w:rPr>
+          <w:i/>
+          <w:lang w:val="en-GB"/>
         </w:rPr>
         <w:t>teaser</w:t>
       </w:r>
       <w:r>
         <w:rPr>
-          <w:lang w:val="fr-CH"/>
-        </w:rPr>
-        <w:t xml:space="preserve"> initial afin d’accrocher un lecteur feuilletant le magazine. Il faut noter que les deuxièmes et troisièmes parties bénéficient elle d’un « résumé » des événements passés par les parties antérieures.</w:t>
+          <w:lang w:val="en-GB"/>
+        </w:rPr>
+        <w:t xml:space="preserve"> initial afin d’accrocher un lecteur feuilletant le magazi</w:t>
+      </w:r>
+      <w:r>
+        <w:rPr>
+          <w:lang w:val="fr-CH"/>
+        </w:rPr>
+        <w:t>ne. Il faut noter que les deuxièmes et troisièmes parties bénéficient elle d’un « résumé » des événements passés par les parties antérieures.</w:t>
       </w:r>
     </w:p>
   </w:footnote>
@@ -7700,6 +7930,72 @@
           <w:rStyle w:val="FootnoteReference"/>
         </w:rPr>
         <w:footnoteRef/>
+      </w:r>
+      <w:r>
+        <w:rPr>
+          <w:lang w:val="en-GB"/>
+        </w:rPr>
+        <w:t xml:space="preserve"> </w:t>
+      </w:r>
+      <w:r>
+        <w:rPr>
+          <w:lang w:val="en-GB"/>
+        </w:rPr>
+        <w:t>«</w:t>
+      </w:r>
+      <w:r>
+        <w:rPr>
+          <w:lang w:val="en-GB"/>
+        </w:rPr>
+        <w:t xml:space="preserve"> </w:t>
+      </w:r>
+      <w:r>
+        <w:rPr>
+          <w:lang w:val="en-GB"/>
+        </w:rPr>
+        <w:t>We were asleep in less than five minutes, I suppose. I lay, not touc</w:t>
+      </w:r>
+      <w:r>
+        <w:rPr>
+          <w:lang w:val="en-GB"/>
+        </w:rPr>
+        <w:t xml:space="preserve">hing Becky, except for an arm </w:t>
+      </w:r>
+      <w:r>
+        <w:rPr>
+          <w:lang w:val="en-GB"/>
+        </w:rPr>
+        <w:t>around her waist, and she had both hands clasped over mine, holding it tight, like a child. And we slept, simply slept, for the rest of the night. We were tired; I'd had no sleep at all since three o'clock of the night before. Anyway, there's a time and place for everything, and while this may have been the place, it wasn't the time for a million reaso</w:t>
+      </w:r>
+      <w:r>
+        <w:rPr>
+          <w:lang w:val="en-GB"/>
+        </w:rPr>
+        <w:t xml:space="preserve">ns. </w:t>
+      </w:r>
+      <w:r>
+        <w:rPr>
+          <w:lang w:val="en-GB"/>
+        </w:rPr>
+        <w:t>We slept.</w:t>
+      </w:r>
+      <w:r>
+        <w:rPr>
+          <w:lang w:val="en-GB"/>
+        </w:rPr>
+        <w:t xml:space="preserve"> </w:t>
+      </w:r>
+      <w:r>
+        <w:rPr>
+          <w:lang w:val="en-GB"/>
+        </w:rPr>
+        <w:t>»</w:t>
+      </w:r>
+      <w:r>
+        <w:rPr>
+          <w:lang w:val="en-GB"/>
+        </w:rPr>
+        <w:t>.</w:t>
       </w:r>
       <w:r>
         <w:rPr>
@@ -10111,7 +10407,7 @@
 </file>
 
 <file path=customXml/itemProps1.xml><?xml version="1.0" encoding="utf-8"?>
-<ds:datastoreItem xmlns:ds="http://schemas.openxmlformats.org/officeDocument/2006/customXml" ds:itemID="{97454B52-E13B-164C-9279-804BAB104F76}">
+<ds:datastoreItem xmlns:ds="http://schemas.openxmlformats.org/officeDocument/2006/customXml" ds:itemID="{D47B83D4-91A4-BF42-BCBA-CD31881E1C8C}">
   <ds:schemaRefs>
     <ds:schemaRef ds:uri="http://schemas.openxmlformats.org/officeDocument/2006/bibliography"/>
   </ds:schemaRefs>

</xml_diff>

<commit_message>
A good day's work (we're almost there..)
-Added a few books to the bibliography and sources
-Minor/semi-minor edits on the chapters
-Added 3 annexed and edited every reference to reflect the new
numbering (except on chapter 4!)
</commit_message>
<xml_diff>
--- a/jbono_MEMOIRE_02-Novel.docx
+++ b/jbono_MEMOIRE_02-Novel.docx
@@ -91,15 +91,11 @@
         <w:t xml:space="preserve"> du film de Siegel et à discuter les points essentiels qui rassemblent et différencient le film de 1956 et son œuvre source sous ses deux formes.</w:t>
       </w:r>
     </w:p>
+    <w:p/>
     <w:p>
       <w:pPr>
         <w:pStyle w:val="Heading2"/>
       </w:pPr>
-    </w:p>
-    <w:p>
-      <w:pPr>
-        <w:pStyle w:val="Heading2"/>
-      </w:pPr>
       <w:r>
         <w:t>Adaptation : du feuilleton à la série B</w:t>
       </w:r>
@@ -151,20 +147,20 @@
         <w:footnoteReference w:id="3"/>
       </w:r>
       <w:r>
-        <w:t xml:space="preserve">. Dans une réponse à une lettre à Arthur LeGacy, l’auteur </w:t>
+        <w:t>. Dans une réponse à une lettre à Arthur LeGacy, l’auteur affirme « Tous mes livres sont écrits de cette manière [avec un film en tête] »</w:t>
+      </w:r>
+      <w:r>
+        <w:rPr>
+          <w:rStyle w:val="FootnoteReference"/>
+        </w:rPr>
+        <w:footnoteReference w:id="4"/>
+      </w:r>
+      <w:r>
+        <w:t xml:space="preserve">, « j’ai toujours </w:t>
       </w:r>
       <w:r>
         <w:lastRenderedPageBreak/>
-        <w:t>affirme « Tous mes livres sont écrits de cette manière [avec un film en tête] »</w:t>
-      </w:r>
-      <w:r>
-        <w:rPr>
-          <w:rStyle w:val="FootnoteReference"/>
-        </w:rPr>
-        <w:footnoteReference w:id="4"/>
-      </w:r>
-      <w:r>
-        <w:t>, « j’ai toujours affirmé que ne n’écris pas réellement des romans, j’écris des films –le roman étant une bonne manière de rendre les producteurs attentifs à mes idées de films »</w:t>
+        <w:t>affirmé que ne n’écris pas réellement des romans, j’écris des films –le roman étant une bonne manière de rendre les producteurs attentifs à mes idées de films »</w:t>
       </w:r>
       <w:r>
         <w:rPr>
@@ -263,29 +259,29 @@
         <w:footnoteReference w:id="11"/>
       </w:r>
       <w:r>
-        <w:t xml:space="preserve">, et à un tournage bouclé </w:t>
+        <w:t>, et à un tournage bouclé en 23 jours entre mars et avril de la même année</w:t>
+      </w:r>
+      <w:r>
+        <w:rPr>
+          <w:rStyle w:val="FootnoteReference"/>
+        </w:rPr>
+        <w:footnoteReference w:id="12"/>
+      </w:r>
+      <w:r>
+        <w:t>. Mais cet élan considérable</w:t>
+      </w:r>
+      <w:r>
+        <w:rPr>
+          <w:rStyle w:val="FootnoteReference"/>
+        </w:rPr>
+        <w:footnoteReference w:id="13"/>
+      </w:r>
+      <w:r>
+        <w:t xml:space="preserve"> dans l’écriture </w:t>
       </w:r>
       <w:r>
         <w:lastRenderedPageBreak/>
-        <w:t>en 23 jours entre mars et avril de la même année</w:t>
-      </w:r>
-      <w:r>
-        <w:rPr>
-          <w:rStyle w:val="FootnoteReference"/>
-        </w:rPr>
-        <w:footnoteReference w:id="12"/>
-      </w:r>
-      <w:r>
-        <w:t>. Mais cet élan considérable</w:t>
-      </w:r>
-      <w:r>
-        <w:rPr>
-          <w:rStyle w:val="FootnoteReference"/>
-        </w:rPr>
-        <w:footnoteReference w:id="13"/>
-      </w:r>
-      <w:r>
-        <w:t xml:space="preserve"> dans l’écriture et la production du film va rencontrer un frein une fois le montage terminé : les quatre projections test organisées par Wagner entre juin et aout 1955</w:t>
+        <w:t>et la production du film va rencontrer un frein une fois le montage terminé : les quatre projections test organisées par Wagner entre juin et aout 1955</w:t>
       </w:r>
       <w:r>
         <w:rPr>
@@ -390,26 +386,23 @@
         <w:rPr>
           <w:lang w:val="fr-CH"/>
         </w:rPr>
-        <w:t xml:space="preserve">We shall </w:t>
-      </w:r>
-      <w:r>
-        <w:rPr>
-          <w:lang w:val="fr-CH"/>
-        </w:rPr>
+        <w:t>We shall fight them in the fields… </w:t>
+      </w:r>
+      <w:r>
+        <w:t>» est cité dans les derniers paragraphes du feuilleton</w:t>
+      </w:r>
+      <w:r>
+        <w:rPr>
+          <w:rStyle w:val="FootnoteReference"/>
+        </w:rPr>
+        <w:footnoteReference w:id="24"/>
+      </w:r>
+      <w:r>
+        <w:t xml:space="preserve">, la citation </w:t>
+      </w:r>
+      <w:r>
         <w:lastRenderedPageBreak/>
-        <w:t>fight them in the fields… </w:t>
-      </w:r>
-      <w:r>
-        <w:t>» est cité dans les derniers paragraphes du feuilleton</w:t>
-      </w:r>
-      <w:r>
-        <w:rPr>
-          <w:rStyle w:val="FootnoteReference"/>
-        </w:rPr>
-        <w:footnoteReference w:id="24"/>
-      </w:r>
-      <w:r>
-        <w:t>, la citation étant nominativement attribuée à l’homme d’état britannique</w:t>
+        <w:t>étant nominativement attribuée à l’homme d’état britannique</w:t>
       </w:r>
       <w:r>
         <w:rPr>
@@ -517,20 +510,20 @@
         <w:footnoteReference w:id="31"/>
       </w:r>
       <w:r>
-        <w:t xml:space="preserve"> du danger imminent. Cette scène, tournée </w:t>
+        <w:t xml:space="preserve"> du danger imminent. Cette scène, tournée par Siegel le 16 septembre</w:t>
+      </w:r>
+      <w:r>
+        <w:rPr>
+          <w:rStyle w:val="FootnoteReference"/>
+        </w:rPr>
+        <w:footnoteReference w:id="32"/>
+      </w:r>
+      <w:r>
+        <w:t xml:space="preserve"> (soit 4 mois après la fin du tournage du film dans sa forme originale), est la source d’un certain nombre de discussions aussi bien dans les articles </w:t>
       </w:r>
       <w:r>
         <w:lastRenderedPageBreak/>
-        <w:t>par Siegel le 16 septembre</w:t>
-      </w:r>
-      <w:r>
-        <w:rPr>
-          <w:rStyle w:val="FootnoteReference"/>
-        </w:rPr>
-        <w:footnoteReference w:id="32"/>
-      </w:r>
-      <w:r>
-        <w:t xml:space="preserve"> (soit 4 mois après la fin du tournage du film dans sa forme originale), est la source d’un certain nombre de discussions aussi bien dans les articles académiques que critiques ultérieures relatives au film. Certains commentateurs mesurent les implications de cet ajout sur l’effet produit par le film</w:t>
+        <w:t>académiques que critiques ultérieures relatives au film. Certains commentateurs mesurent les implications de cet ajout sur l’effet produit par le film</w:t>
       </w:r>
       <w:r>
         <w:t>, particulièrement sa fin. Selon eux</w:t>
@@ -650,29 +643,29 @@
         <w:t>imposé</w:t>
       </w:r>
       <w:r>
-        <w:t xml:space="preserve"> par les studios est systématiquement perçu par la critique comme trahissant la volonté originale d’un auteur. Or, il s’avère que le tournage des deux scènes composant le récit cadre ait été dirigé par </w:t>
+        <w:t xml:space="preserve"> par les studios est systématiquement perçu par la critique comme trahissant la volonté originale d’un auteur. Or, il s’avère que le tournage des deux scènes composant le récit cadre ait été dirigé par Siegel lui-même</w:t>
+      </w:r>
+      <w:r>
+        <w:rPr>
+          <w:rStyle w:val="FootnoteReference"/>
+        </w:rPr>
+        <w:footnoteReference w:id="42"/>
+      </w:r>
+      <w:r>
+        <w:t xml:space="preserve"> et que celui-ci avoue que les ajouts apportés auraient aidé le film auraient</w:t>
+      </w:r>
+      <w:r>
+        <w:rPr>
+          <w:rStyle w:val="FootnoteReference"/>
+        </w:rPr>
+        <w:footnoteReference w:id="43"/>
+      </w:r>
+      <w:r>
+        <w:t xml:space="preserve">. </w:t>
       </w:r>
       <w:r>
         <w:lastRenderedPageBreak/>
-        <w:t>Siegel lui-même</w:t>
-      </w:r>
-      <w:r>
-        <w:rPr>
-          <w:rStyle w:val="FootnoteReference"/>
-        </w:rPr>
-        <w:footnoteReference w:id="42"/>
-      </w:r>
-      <w:r>
-        <w:t xml:space="preserve"> et que celui-ci avoue que les ajouts apportés auraient aidé le film auraient</w:t>
-      </w:r>
-      <w:r>
-        <w:rPr>
-          <w:rStyle w:val="FootnoteReference"/>
-        </w:rPr>
-        <w:footnoteReference w:id="43"/>
-      </w:r>
-      <w:r>
-        <w:t>. Le désaveu de Siegel par rapport au récit cadre émane d’une entrevue accordée à Stuart M. Kaminsky en 1976</w:t>
+        <w:t>Le désaveu de Siegel par rapport au récit cadre émane d’une entrevue accordée à Stuart M. Kaminsky en 1976</w:t>
       </w:r>
       <w:r>
         <w:rPr>
@@ -828,20 +821,20 @@
         <w:footnoteReference w:id="49"/>
       </w:r>
       <w:r>
-        <w:t xml:space="preserve"> que dans son emplacement dans le récit. Dans le feuilleton, le rôle du porte-parole est laissé à L. </w:t>
+        <w:t xml:space="preserve"> que dans son emplacement dans le récit. Dans le feuilleton, le rôle du porte-parole est laissé à L. Bernard Budlong, un « professeur de biologie et de botanique d’une université locale »</w:t>
+      </w:r>
+      <w:r>
+        <w:rPr>
+          <w:rStyle w:val="FootnoteReference"/>
+        </w:rPr>
+        <w:footnoteReference w:id="50"/>
+      </w:r>
+      <w:r>
+        <w:t xml:space="preserve"> présenté dans la seconde partie par le biais d’un article publié dans un quotidien local </w:t>
       </w:r>
       <w:r>
         <w:lastRenderedPageBreak/>
-        <w:t>Bernard Budlong, un « professeur de biologie et de botanique d’une université locale »</w:t>
-      </w:r>
-      <w:r>
-        <w:rPr>
-          <w:rStyle w:val="FootnoteReference"/>
-        </w:rPr>
-        <w:footnoteReference w:id="50"/>
-      </w:r>
-      <w:r>
-        <w:t xml:space="preserve"> présenté dans la seconde partie par le biais d’un article publié dans un quotidien local concernant des « </w:t>
+        <w:t>concernant des « </w:t>
       </w:r>
       <w:r>
         <w:rPr>
@@ -970,29 +963,29 @@
         <w:footnoteReference w:id="60"/>
       </w:r>
       <w:r>
-        <w:t xml:space="preserve"> au cœur de son argumentation, au </w:t>
+        <w:t xml:space="preserve"> au cœur de son argumentation, au défaut de l’explication scientifique</w:t>
+      </w:r>
+      <w:r>
+        <w:rPr>
+          <w:rStyle w:val="FootnoteReference"/>
+        </w:rPr>
+        <w:footnoteReference w:id="61"/>
+      </w:r>
+      <w:r>
+        <w:t>. Cette première différence diminue donc l’importance du cadre science-fictionnel du texte en privilégiant l’aspect émotionnel</w:t>
+      </w:r>
+      <w:r>
+        <w:rPr>
+          <w:rStyle w:val="FootnoteReference"/>
+        </w:rPr>
+        <w:footnoteReference w:id="62"/>
+      </w:r>
+      <w:r>
+        <w:t xml:space="preserve"> sur l’explication </w:t>
       </w:r>
       <w:r>
         <w:lastRenderedPageBreak/>
-        <w:t>défaut de l’explication scientifique</w:t>
-      </w:r>
-      <w:r>
-        <w:rPr>
-          <w:rStyle w:val="FootnoteReference"/>
-        </w:rPr>
-        <w:footnoteReference w:id="61"/>
-      </w:r>
-      <w:r>
-        <w:t>. Cette première différence diminue donc l’importance du cadre science-fictionnel du texte en privilégiant l’aspect émotionnel</w:t>
-      </w:r>
-      <w:r>
-        <w:rPr>
-          <w:rStyle w:val="FootnoteReference"/>
-        </w:rPr>
-        <w:footnoteReference w:id="62"/>
-      </w:r>
-      <w:r>
-        <w:t xml:space="preserve"> sur l’explication rationnelle</w:t>
+        <w:t>rationnelle</w:t>
       </w:r>
       <w:r>
         <w:rPr>
@@ -1347,8 +1340,47 @@
         <w:rPr>
           <w:lang w:val="fr-CH"/>
         </w:rPr>
+        <w:t>Le film évoque implicitement le divorce sous le couvert</w:t>
+      </w:r>
+      <w:r>
+        <w:rPr>
+          <w:lang w:val="fr-CH"/>
+        </w:rPr>
+        <w:t xml:space="preserve"> </w:t>
+      </w:r>
+      <w:r>
+        <w:rPr>
+          <w:lang w:val="fr-CH"/>
+        </w:rPr>
+        <w:t xml:space="preserve">de « Reno », une référence évidente pour le public américain de l’époque à la capitale du Nevada, et ses lois libérales concernant le </w:t>
+      </w:r>
+      <w:r>
+        <w:rPr>
+          <w:lang w:val="fr-CH"/>
+        </w:rPr>
         <w:lastRenderedPageBreak/>
-        <w:t>Le film évoque implicitement le divorce sous le couvert</w:t>
+        <w:t>mariage</w:t>
+      </w:r>
+      <w:r>
+        <w:rPr>
+          <w:rStyle w:val="FootnoteReference"/>
+          <w:lang w:val="fr-CH"/>
+        </w:rPr>
+        <w:footnoteReference w:id="68"/>
+      </w:r>
+      <w:r>
+        <w:rPr>
+          <w:lang w:val="fr-CH"/>
+        </w:rPr>
+        <w:t xml:space="preserve">. </w:t>
+      </w:r>
+      <w:commentRangeStart w:id="0"/>
+      <w:r>
+        <w:rPr>
+          <w:highlight w:val="yellow"/>
+          <w:lang w:val="fr-CH"/>
+        </w:rPr>
+        <w:t>Bien que le code Hays, en vigueur au moment de la production du film, ne se soucie plus de l’institution du mariage, ce changement informe l’entièreté du traitement de la relation entre les deux personnages dans le film.</w:t>
       </w:r>
       <w:r>
         <w:rPr>
@@ -1356,39 +1388,6 @@
         </w:rPr>
         <w:t xml:space="preserve"> </w:t>
       </w:r>
-      <w:r>
-        <w:rPr>
-          <w:lang w:val="fr-CH"/>
-        </w:rPr>
-        <w:t>de « Reno », une référence évidente pour le public américain de l’époque à la capitale du Nevada, et ses lois libérales concernant le mariage</w:t>
-      </w:r>
-      <w:r>
-        <w:rPr>
-          <w:rStyle w:val="FootnoteReference"/>
-          <w:lang w:val="fr-CH"/>
-        </w:rPr>
-        <w:footnoteReference w:id="68"/>
-      </w:r>
-      <w:r>
-        <w:rPr>
-          <w:lang w:val="fr-CH"/>
-        </w:rPr>
-        <w:t xml:space="preserve">. </w:t>
-      </w:r>
-      <w:commentRangeStart w:id="0"/>
-      <w:r>
-        <w:rPr>
-          <w:highlight w:val="yellow"/>
-          <w:lang w:val="fr-CH"/>
-        </w:rPr>
-        <w:t>Bien que le code Hays, en vigueur au moment de la production du film, ne se soucie plus de l’institution du mariage, ce changement informe l’entièreté du traitement de la relation entre les deux personnages dans le film.</w:t>
-      </w:r>
-      <w:r>
-        <w:rPr>
-          <w:lang w:val="fr-CH"/>
-        </w:rPr>
-        <w:t xml:space="preserve"> </w:t>
-      </w:r>
       <w:commentRangeEnd w:id="0"/>
       <w:r>
         <w:rPr>
@@ -1543,34 +1542,35 @@
         <w:rPr>
           <w:lang w:val="fr-CH"/>
         </w:rPr>
-        <w:t xml:space="preserve"> du film ; celui-ci se construisant en partie autour de </w:t>
-      </w:r>
-      <w:r>
-        <w:rPr>
+        <w:t xml:space="preserve"> du film ; celui-ci se construisant en partie autour de l’acceptation/refus de Miles envers Becky</w:t>
+      </w:r>
+      <w:r>
+        <w:rPr>
+          <w:rStyle w:val="FootnoteReference"/>
+          <w:lang w:val="fr-CH"/>
+        </w:rPr>
+        <w:footnoteReference w:id="76"/>
+      </w:r>
+      <w:r>
+        <w:rPr>
+          <w:lang w:val="fr-CH"/>
+        </w:rPr>
+        <w:t xml:space="preserve"> et de sa peur de s’impliquer dans cette relation. Relation qui s’avère impossible dans le texte filmique quand Becky est transformée en </w:t>
+      </w:r>
+      <w:r>
+        <w:rPr>
+          <w:i/>
+          <w:lang w:val="fr-CH"/>
+        </w:rPr>
+        <w:t xml:space="preserve">pod </w:t>
+      </w:r>
+      <w:r>
+        <w:rPr>
+          <w:i/>
           <w:lang w:val="fr-CH"/>
         </w:rPr>
         <w:lastRenderedPageBreak/>
-        <w:t>l’acceptation/refus de Miles envers Becky</w:t>
-      </w:r>
-      <w:r>
-        <w:rPr>
-          <w:rStyle w:val="FootnoteReference"/>
-          <w:lang w:val="fr-CH"/>
-        </w:rPr>
-        <w:footnoteReference w:id="76"/>
-      </w:r>
-      <w:r>
-        <w:rPr>
-          <w:lang w:val="fr-CH"/>
-        </w:rPr>
-        <w:t xml:space="preserve"> et de sa peur de s’impliquer dans cette relation. Relation qui s’avère impossible dans le texte filmique quand Becky est transformée en </w:t>
-      </w:r>
-      <w:r>
-        <w:rPr>
-          <w:i/>
-          <w:lang w:val="fr-CH"/>
-        </w:rPr>
-        <w:t>pod person</w:t>
+        <w:t>person</w:t>
       </w:r>
       <w:r>
         <w:rPr>
@@ -1622,6 +1622,15 @@
     </w:p>
     <w:p>
       <w:pPr>
+        <w:rPr>
+          <w:lang w:val="fr-CH"/>
+        </w:rPr>
+      </w:pPr>
+      <w:bookmarkStart w:id="1" w:name="_GoBack"/>
+      <w:bookmarkEnd w:id="1"/>
+    </w:p>
+    <w:p>
+      <w:pPr>
         <w:pStyle w:val="Heading2"/>
       </w:pPr>
       <w:r>
@@ -1657,20 +1666,20 @@
         <w:footnoteReference w:id="78"/>
       </w:r>
       <w:r>
-        <w:t xml:space="preserve">. Il est également impossible de mesurer l’implication de Finney dans la rédaction du scénario car les fiches de production mentionnent seulement une rencontre entre Finney, Wagner, Siegel et Mainwaring durant « la première </w:t>
+        <w:t>. Il est également impossible de mesurer l’implication de Finney dans la rédaction du scénario car les fiches de production mentionnent seulement une rencontre entre Finney, Wagner, Siegel et Mainwaring durant « la première semaine de 1955 »</w:t>
+      </w:r>
+      <w:r>
+        <w:rPr>
+          <w:rStyle w:val="FootnoteReference"/>
+        </w:rPr>
+        <w:footnoteReference w:id="79"/>
+      </w:r>
+      <w:r>
+        <w:t xml:space="preserve">. Ce chapitre se propose toutefois de comparer l’histoire dans sa version feuilltonée et romanesque, avec l’objectif d’évaluer si ces changements sont imputables à </w:t>
       </w:r>
       <w:r>
         <w:lastRenderedPageBreak/>
-        <w:t>semaine de 1955 »</w:t>
-      </w:r>
-      <w:r>
-        <w:rPr>
-          <w:rStyle w:val="FootnoteReference"/>
-        </w:rPr>
-        <w:footnoteReference w:id="79"/>
-      </w:r>
-      <w:r>
-        <w:t>. Ce chapitre se propose toutefois de comparer l’histoire dans sa version feuilltonée et romanesque, avec l’objectif d’évaluer si ces changements sont imputables à l’adaptation filmique de Mainwaring. En effet, le film transforme-t-il le roman, et pour quel effet ?</w:t>
+        <w:t>l’adaptation filmique de Mainwaring. En effet, le film transforme-t-il le roman, et pour quel effet ?</w:t>
       </w:r>
     </w:p>
     <w:p>
@@ -1771,11 +1780,11 @@
         <w:t>a</w:t>
       </w:r>
       <w:r>
-        <w:t xml:space="preserve"> toutefois pour conséquence d’également nous livrer les informations suivantes : premièrement, le narrateur va nous raconter une histoire passée grâce à une analepse, deuxièmement, cette histoire est mystérieuse et pleine de questions ouvertes, et troisièmement, elle ne se clôturera pas sur la résolution de ce mystère ni n’offrira-t-elle une </w:t>
+        <w:t xml:space="preserve"> toutefois pour conséquence d’également nous livrer les informations suivantes : premièrement, le narrateur va nous raconter une histoire passée grâce à une analepse, deuxièmement, cette histoire est mystérieuse et pleine de questions ouvertes, et troisièmement, elle ne se clôturera pas sur la résolution de ce mystère ni n’offrira-t-elle une réponse à ces questions. Là où le feuilleton choisit de faire entrer le lecteur directement dans le </w:t>
       </w:r>
       <w:r>
         <w:lastRenderedPageBreak/>
-        <w:t>réponse à ces questions. Là où le feuilleton choisit de faire entrer le lecteur directement dans le feu de l’action sans avertissement préalable</w:t>
+        <w:t>feu de l’action sans avertissement préalable</w:t>
       </w:r>
       <w:r>
         <w:rPr>
@@ -1898,8 +1907,6 @@
         </w:rPr>
         <w:t xml:space="preserve">’étais couché, sans toucher Becky si ce n’est mon bras autours de sa taille, et elle avait ses deux mains serrées entre les miennes, comme un enfant. Et nous avons dormi, juste dormi, pour le reste de la nuit. Nous étions fatigués; je n’avais pas dormi depuis trois heures du matin de la nuit précédente. Bref, il y’a un moment et un lieu pour tout, et bien que ce fût peut-être le lieu, </w:t>
       </w:r>
-      <w:bookmarkStart w:id="1" w:name="_GoBack"/>
-      <w:bookmarkEnd w:id="1"/>
       <w:r>
         <w:rPr>
           <w:lang w:val="fr-CH"/>
@@ -2193,19 +2200,18 @@
     </w:p>
     <w:p>
       <w:pPr>
+        <w:rPr>
+          <w:lang w:val="fr-CH"/>
+        </w:rPr>
+      </w:pPr>
+    </w:p>
+    <w:p>
+      <w:pPr>
         <w:pStyle w:val="Heading2"/>
         <w:rPr>
           <w:lang w:val="fr-CH"/>
         </w:rPr>
       </w:pPr>
-    </w:p>
-    <w:p>
-      <w:pPr>
-        <w:pStyle w:val="Heading2"/>
-        <w:rPr>
-          <w:lang w:val="fr-CH"/>
-        </w:rPr>
-      </w:pPr>
       <w:r>
         <w:rPr>
           <w:lang w:val="fr-CH"/>
@@ -2313,7 +2319,13 @@
         <w:footnoteReference w:id="97"/>
       </w:r>
       <w:r>
-        <w:t xml:space="preserve"> (fig. 1).</w:t>
+        <w:t xml:space="preserve"> (fig. </w:t>
+      </w:r>
+      <w:r>
+        <w:t>4</w:t>
+      </w:r>
+      <w:r>
+        <w:t>).</w:t>
       </w:r>
       <w:r>
         <w:t xml:space="preserve"> Ce titre sera conservé pour toutes les éditions ultérieures du roman</w:t>
@@ -2368,7 +2380,13 @@
         <w:t xml:space="preserve">, fait référence au titre original du roman par un jeu de couleur et de taille de police du titre sur la couverture </w:t>
       </w:r>
       <w:r>
-        <w:t>(fig. 2)</w:t>
+        <w:t xml:space="preserve">(fig. </w:t>
+      </w:r>
+      <w:r>
+        <w:t>5</w:t>
+      </w:r>
+      <w:r>
+        <w:t>)</w:t>
       </w:r>
       <w:r>
         <w:t> : le « Invasion of », écrit en blanc dans une police plus petite alors que le « The Body Snatchers », est mis en évidence par une coloration jaunâtre et l’utilisation d’une police plus grande qui attire l’œil du lecteur. Il est également intéressant de signaler, qu’excepté l’exemple cité précédemment, qu’aucune couverture de livre ne fait usage d’une image tirée de l’une des adaptations cinématographiques. Ces changements successifs dans les décisions éditoriales illustrent l’interdépendance qu’entretient celui-ci avec ses adaptations, probablement dans l’espoir que le succès du film de Kaufman attirera un nouveau lectorat.</w:t>
@@ -2689,7 +2707,7 @@
         <w:noProof/>
         <w:sz w:val="22"/>
       </w:rPr>
-      <w:t>10</w:t>
+      <w:t>15</w:t>
     </w:r>
     <w:r>
       <w:rPr>
@@ -6463,32 +6481,33 @@
           <w:szCs w:val="20"/>
           <w:lang w:val="en-GB"/>
         </w:rPr>
-        <w:t>« </w:t>
-      </w:r>
-      <w:r>
-        <w:rPr>
+        <w:t>« MILES: (</w:t>
+      </w:r>
+      <w:r>
+        <w:rPr>
+          <w:i/>
           <w:sz w:val="20"/>
           <w:szCs w:val="20"/>
           <w:lang w:val="en-GB"/>
         </w:rPr>
-        <w:t>MILES: (</w:t>
-      </w:r>
-      <w:r>
-        <w:rPr>
-          <w:i/>
+        <w:t>looking at her romantically</w:t>
+      </w:r>
+      <w:r>
+        <w:rPr>
           <w:sz w:val="20"/>
           <w:szCs w:val="20"/>
           <w:lang w:val="en-GB"/>
         </w:rPr>
-        <w:t>looking at her romantically</w:t>
-      </w:r>
-      <w:r>
-        <w:rPr>
+        <w:t>) When did you get back? / BECKY: I came back from London two months ago. I’ve been to Reno. / MILES: Reno? /BECKY: Reno. (</w:t>
+      </w:r>
+      <w:r>
+        <w:rPr>
+          <w:i/>
           <w:sz w:val="20"/>
           <w:szCs w:val="20"/>
           <w:lang w:val="en-GB"/>
         </w:rPr>
-        <w:t>) When did you get back?</w:t>
+        <w:t>She manages a slight ironic laugh.</w:t>
       </w:r>
       <w:r>
         <w:rPr>
@@ -6496,104 +6515,7 @@
           <w:szCs w:val="20"/>
           <w:lang w:val="en-GB"/>
         </w:rPr>
-        <w:t xml:space="preserve"> / </w:t>
-      </w:r>
-      <w:r>
-        <w:rPr>
-          <w:sz w:val="20"/>
-          <w:szCs w:val="20"/>
-          <w:lang w:val="en-GB"/>
-        </w:rPr>
-        <w:t xml:space="preserve">BECKY: </w:t>
-      </w:r>
-      <w:r>
-        <w:rPr>
-          <w:sz w:val="20"/>
-          <w:szCs w:val="20"/>
-          <w:lang w:val="en-GB"/>
-        </w:rPr>
-        <w:t xml:space="preserve">I came back from </w:t>
-      </w:r>
-      <w:r>
-        <w:rPr>
-          <w:sz w:val="20"/>
-          <w:szCs w:val="20"/>
-          <w:lang w:val="en-GB"/>
-        </w:rPr>
-        <w:t>London two months ago. I’ve been to Reno.</w:t>
-      </w:r>
-      <w:r>
-        <w:rPr>
-          <w:sz w:val="20"/>
-          <w:szCs w:val="20"/>
-          <w:lang w:val="en-GB"/>
-        </w:rPr>
-        <w:t xml:space="preserve"> / </w:t>
-      </w:r>
-      <w:r>
-        <w:rPr>
-          <w:sz w:val="20"/>
-          <w:szCs w:val="20"/>
-          <w:lang w:val="en-GB"/>
-        </w:rPr>
-        <w:t>MILES: Reno?</w:t>
-      </w:r>
-      <w:r>
-        <w:rPr>
-          <w:sz w:val="20"/>
-          <w:szCs w:val="20"/>
-          <w:lang w:val="en-GB"/>
-        </w:rPr>
-        <w:t xml:space="preserve"> /</w:t>
-      </w:r>
-      <w:r>
-        <w:rPr>
-          <w:sz w:val="20"/>
-          <w:szCs w:val="20"/>
-          <w:lang w:val="en-GB"/>
-        </w:rPr>
-        <w:t>BECKY: Reno. (</w:t>
-      </w:r>
-      <w:r>
-        <w:rPr>
-          <w:i/>
-          <w:sz w:val="20"/>
-          <w:szCs w:val="20"/>
-          <w:lang w:val="en-GB"/>
-        </w:rPr>
-        <w:t>She manages a slight ironic laugh.</w:t>
-      </w:r>
-      <w:r>
-        <w:rPr>
-          <w:sz w:val="20"/>
-          <w:szCs w:val="20"/>
-          <w:lang w:val="en-GB"/>
-        </w:rPr>
-        <w:t>) Dad tells me you were there too.</w:t>
-      </w:r>
-      <w:r>
-        <w:rPr>
-          <w:sz w:val="20"/>
-          <w:szCs w:val="20"/>
-          <w:lang w:val="en-GB"/>
-        </w:rPr>
-        <w:t xml:space="preserve"> /MILES: </w:t>
-      </w:r>
-      <w:r>
-        <w:rPr>
-          <w:sz w:val="20"/>
-          <w:szCs w:val="20"/>
-          <w:lang w:val="en-GB"/>
-        </w:rPr>
-        <w:t>Five months ago.</w:t>
-      </w:r>
-      <w:r>
-        <w:rPr>
-          <w:sz w:val="20"/>
-          <w:szCs w:val="20"/>
-          <w:lang w:val="en-GB"/>
-        </w:rPr>
-        <w:t>». </w:t>
+        <w:t>) Dad tells me you were there too. /MILES: Five months ago.». </w:t>
       </w:r>
       <w:r>
         <w:rPr>
@@ -7941,13 +7863,7 @@
         <w:rPr>
           <w:lang w:val="en-GB"/>
         </w:rPr>
-        <w:t>«</w:t>
-      </w:r>
-      <w:r>
-        <w:rPr>
-          <w:lang w:val="en-GB"/>
-        </w:rPr>
-        <w:t xml:space="preserve"> </w:t>
+        <w:t xml:space="preserve">« </w:t>
       </w:r>
       <w:r>
         <w:rPr>
@@ -7983,13 +7899,7 @@
         <w:rPr>
           <w:lang w:val="en-GB"/>
         </w:rPr>
-        <w:t xml:space="preserve"> </w:t>
-      </w:r>
-      <w:r>
-        <w:rPr>
-          <w:lang w:val="en-GB"/>
-        </w:rPr>
-        <w:t>»</w:t>
+        <w:t xml:space="preserve"> »</w:t>
       </w:r>
       <w:r>
         <w:rPr>
@@ -10407,7 +10317,7 @@
 </file>
 
 <file path=customXml/itemProps1.xml><?xml version="1.0" encoding="utf-8"?>
-<ds:datastoreItem xmlns:ds="http://schemas.openxmlformats.org/officeDocument/2006/customXml" ds:itemID="{D47B83D4-91A4-BF42-BCBA-CD31881E1C8C}">
+<ds:datastoreItem xmlns:ds="http://schemas.openxmlformats.org/officeDocument/2006/customXml" ds:itemID="{FD9B636E-C69A-F64C-8A6C-47E8679B99AC}">
   <ds:schemaRefs>
     <ds:schemaRef ds:uri="http://schemas.openxmlformats.org/officeDocument/2006/bibliography"/>
   </ds:schemaRefs>

</xml_diff>

<commit_message>
Very minor text fixes
-Very few and minor text fixes
-Added a few books on adaptation in bibliography (laying groundwork for
revision of chapter 2)
</commit_message>
<xml_diff>
--- a/jbono_MEMOIRE_02-Novel.docx
+++ b/jbono_MEMOIRE_02-Novel.docx
@@ -512,13 +512,7 @@
         <w:t>projections-test</w:t>
       </w:r>
       <w:r>
-        <w:t xml:space="preserve">, Wagner rédige un mémorandum adressé au studio </w:t>
-      </w:r>
-      <w:r>
-        <w:t xml:space="preserve">suggérant – entre autres – un monologue </w:t>
-      </w:r>
-      <w:r>
-        <w:t>d’ouverture prononcé par Orson Welles</w:t>
+        <w:t>, Wagner rédige un mémorandum adressé au studio suggérant – entre autres – un monologue d’ouverture prononcé par Orson Welles</w:t>
       </w:r>
       <w:r>
         <w:rPr>
@@ -1168,7 +1162,7 @@
         <w:footnoteReference w:id="63"/>
       </w:r>
       <w:r>
-        <w:t xml:space="preserve"> . Si ce changement n’est pas discuté par les auteurs ou dans la littérature secondaire, il est toutefois possible d’émettre un certain nombre d’hypothèses. La première trouve ses origines dans le discours de Finney lui-même : </w:t>
+        <w:t xml:space="preserve">. Si ce changement n’est pas discuté par les auteurs ou dans la littérature secondaire, il est toutefois possible d’émettre un certain nombre d’hypothèses. La première trouve ses origines dans le discours de Finney lui-même : </w:t>
       </w:r>
       <w:commentRangeStart w:id="3"/>
       <w:r>
@@ -1773,14 +1767,12 @@
         </w:rPr>
         <w:t xml:space="preserve">, se sont les émotions de Miles envers Becky qui </w:t>
       </w:r>
-      <w:proofErr w:type="spellStart"/>
-      <w:r>
-        <w:rPr>
-          <w:lang w:val="fr-CH"/>
-        </w:rPr>
-        <w:t>consituent</w:t>
-      </w:r>
-      <w:proofErr w:type="spellEnd"/>
+      <w:r>
+        <w:rPr>
+          <w:lang w:val="fr-CH"/>
+        </w:rPr>
+        <w:t>constituent</w:t>
+      </w:r>
       <w:r>
         <w:rPr>
           <w:lang w:val="fr-CH"/>
@@ -2639,39 +2631,34 @@
         <w:t>le récit de Finney</w:t>
       </w:r>
       <w:r>
-        <w:t xml:space="preserve"> </w:t>
+        <w:t xml:space="preserve"> avec ses adaptations, probablement dans l’espoir que le succès du film de Kaufman attirera un nouveau lectorat.</w:t>
+      </w:r>
+    </w:p>
+    <w:p>
+      <w:pPr>
+        <w:pStyle w:val="Mmoire"/>
+      </w:pPr>
+      <w:r>
+        <w:tab/>
+        <w:t xml:space="preserve">Au-delà des </w:t>
+      </w:r>
+      <w:r>
+        <w:t>changements</w:t>
+      </w:r>
+      <w:r>
+        <w:t xml:space="preserve"> cosmétiques, les rééditions successives entraînent également leur lot de </w:t>
+      </w:r>
+      <w:r>
+        <w:t>variations</w:t>
+      </w:r>
+      <w:r>
+        <w:t xml:space="preserve"> dans le corps même du texte. Une altération intéressante intervient en marge des corrections d’orthographe et de mise en page : alors que le feuilleton ne donne aucune indication quant </w:t>
+      </w:r>
+      <w:r>
+        <w:t>à</w:t>
       </w:r>
       <w:bookmarkStart w:id="11" w:name="_GoBack"/>
       <w:bookmarkEnd w:id="11"/>
-      <w:r>
-        <w:t>avec ses adaptations, probablement dans l’espoir que le succès du film de Kaufman attirera un nouveau lectorat.</w:t>
-      </w:r>
-    </w:p>
-    <w:p>
-      <w:pPr>
-        <w:pStyle w:val="Mmoire"/>
-      </w:pPr>
-      <w:r>
-        <w:tab/>
-        <w:t xml:space="preserve">Au-delà des </w:t>
-      </w:r>
-      <w:r>
-        <w:t>changements</w:t>
-      </w:r>
-      <w:r>
-        <w:t xml:space="preserve"> cosmétiques, les rééditions successives entraînent également leur lot de </w:t>
-      </w:r>
-      <w:r>
-        <w:t>variations</w:t>
-      </w:r>
-      <w:r>
-        <w:t xml:space="preserve"> dans le corps même du texte. Une altération intéressante intervient en marge des corrections d’orthographe et de mise en page : alors que le feuilleton ne donne aucune indication quant </w:t>
-      </w:r>
-      <w:proofErr w:type="spellStart"/>
-      <w:r>
-        <w:t>a</w:t>
-      </w:r>
-      <w:proofErr w:type="spellEnd"/>
       <w:r>
         <w:t xml:space="preserve"> une date exacte</w:t>
       </w:r>
@@ -3005,14 +2992,12 @@
         </w:rPr>
         <w:t xml:space="preserve">Insert quote about </w:t>
       </w:r>
-      <w:proofErr w:type="spellStart"/>
-      <w:r>
-        <w:rPr>
-          <w:lang w:val="en-GB"/>
-        </w:rPr>
-        <w:t>explaination</w:t>
-      </w:r>
-      <w:proofErr w:type="spellEnd"/>
+      <w:r>
+        <w:rPr>
+          <w:lang w:val="en-GB"/>
+        </w:rPr>
+        <w:t>explanation</w:t>
+      </w:r>
       <w:r>
         <w:rPr>
           <w:lang w:val="en-GB"/>
@@ -3593,7 +3578,13 @@
       </w:r>
       <w:proofErr w:type="spellEnd"/>
       <w:r>
-        <w:t xml:space="preserve"> to Walter Wagner », 19 mai 1955, reproduit dans </w:t>
+        <w:t xml:space="preserve"> to Walter Wagner », 19 mai 1955, reproduit</w:t>
+      </w:r>
+      <w:r>
+        <w:t>e</w:t>
+      </w:r>
+      <w:r>
+        <w:t xml:space="preserve"> dans </w:t>
       </w:r>
       <w:r>
         <w:rPr>
@@ -10786,6 +10777,7 @@
   <w:style w:type="character" w:default="1" w:styleId="DefaultParagraphFont">
     <w:name w:val="Default Paragraph Font"/>
     <w:uiPriority w:val="1"/>
+    <w:semiHidden/>
     <w:unhideWhenUsed/>
   </w:style>
   <w:style w:type="table" w:default="1" w:styleId="TableNormal">
@@ -11449,7 +11441,7 @@
 </file>
 
 <file path=customXml/itemProps1.xml><?xml version="1.0" encoding="utf-8"?>
-<ds:datastoreItem xmlns:ds="http://schemas.openxmlformats.org/officeDocument/2006/customXml" ds:itemID="{B41B8BB9-A315-E74E-901D-8FF7F70C7C4F}">
+<ds:datastoreItem xmlns:ds="http://schemas.openxmlformats.org/officeDocument/2006/customXml" ds:itemID="{C248F5EF-B6A7-6147-BBAB-FA836D90D6D4}">
   <ds:schemaRefs>
     <ds:schemaRef ds:uri="http://schemas.openxmlformats.org/officeDocument/2006/bibliography"/>
   </ds:schemaRefs>

</xml_diff>